<commit_message>
Modificztion de la conception: \nUne définition claire et détaillée des actions à réaliser par chaque acteur
</commit_message>
<xml_diff>
--- a/conception/cahier_conception.docx
+++ b/conception/cahier_conception.docx
@@ -7,37 +7,6 @@
         <w:pStyle w:val="Titre1"/>
       </w:pPr>
       <w:r>
-        <w:fldChar w:fldCharType="begin"/>
-      </w:r>
-      <w:r>
-        <w:instrText>HYPERLINK "https://www.wikiwand.com/fr/articles/Alfresco"</w:instrText>
-      </w:r>
-      <w:r>
-        <w:fldChar w:fldCharType="separate"/>
-      </w:r>
-      <w:r>
-        <w:rPr>
-          <w:rStyle w:val="Lienhypertexte"/>
-        </w:rPr>
-        <w:t xml:space="preserve">Alfresco - </w:t>
-      </w:r>
-      <w:proofErr w:type="spellStart"/>
-      <w:r>
-        <w:rPr>
-          <w:rStyle w:val="Lienhypertexte"/>
-        </w:rPr>
-        <w:t>Wikiwand</w:t>
-      </w:r>
-      <w:proofErr w:type="spellEnd"/>
-      <w:r>
-        <w:fldChar w:fldCharType="end"/>
-      </w:r>
-    </w:p>
-    <w:p>
-      <w:pPr>
-        <w:pStyle w:val="Titre1"/>
-      </w:pPr>
-      <w:r>
         <w:t>Connaissance de l’entreprise</w:t>
       </w:r>
     </w:p>
@@ -50,6 +19,9 @@
       </w:r>
     </w:p>
     <w:p>
+      <w:pPr>
+        <w:jc w:val="both"/>
+      </w:pPr>
       <w:r>
         <w:t xml:space="preserve">« Nom de l’entreprise » est une entreprise située à « Localisation » spécialisée dans la vente des boissons et eaux en gros ou en détails qu’elle commande au près des grands fournisseurs de la ville (à l’instar de SOBRAGA). </w:t>
       </w:r>
@@ -63,6 +35,9 @@
       </w:r>
     </w:p>
     <w:p>
+      <w:pPr>
+        <w:jc w:val="both"/>
+      </w:pPr>
       <w:r>
         <w:t>&lt;&lt;Nom de l’entreprise » tient sa force dans sa politique de décentralisation de sorte qu’elle se base sur les différentes représentations en termes de Magasins et de Boutique. Actuellement, l’entreprise décompte XX Magasins et XX Boutiques.</w:t>
       </w:r>
@@ -76,6 +51,9 @@
       </w:r>
     </w:p>
     <w:p>
+      <w:pPr>
+        <w:jc w:val="both"/>
+      </w:pPr>
       <w:r>
         <w:t xml:space="preserve">Au sein de « Nom de l’entreprise », on compte </w:t>
       </w:r>
@@ -180,15 +158,7 @@
         </w:numPr>
       </w:pPr>
       <w:r>
-        <w:t xml:space="preserve">Difficulté </w:t>
-      </w:r>
-      <w:proofErr w:type="gramStart"/>
-      <w:r>
-        <w:t>voir</w:t>
-      </w:r>
-      <w:proofErr w:type="gramEnd"/>
-      <w:r>
-        <w:t xml:space="preserve"> impossibilité de réaliser des bilans de ventes quotidiens par le boutiquiers</w:t>
+        <w:t>Difficulté voir impossibilité de réaliser des bilans de ventes quotidiens par le boutiquiers</w:t>
       </w:r>
     </w:p>
     <w:p>
@@ -208,28 +178,20 @@
         <w:pStyle w:val="Titre2"/>
       </w:pPr>
       <w:r>
+        <w:t>Proposition</w:t>
+      </w:r>
+    </w:p>
+    <w:p>
+      <w:r>
+        <w:t>Pour éviter des pertes d’argent et faciliter le travail des employés, nous allons développer une application web  et le mettre à leur disposition.</w:t>
+      </w:r>
+    </w:p>
+    <w:p>
+      <w:pPr>
+        <w:pStyle w:val="Titre1"/>
+      </w:pPr>
+      <w:r>
         <w:lastRenderedPageBreak/>
-        <w:t>Proposition</w:t>
-      </w:r>
-    </w:p>
-    <w:p>
-      <w:r>
-        <w:t xml:space="preserve">Pour éviter des pertes d’argent et faciliter le travail des employés, nous allons développer une application </w:t>
-      </w:r>
-      <w:proofErr w:type="gramStart"/>
-      <w:r>
-        <w:t>web  et</w:t>
-      </w:r>
-      <w:proofErr w:type="gramEnd"/>
-      <w:r>
-        <w:t xml:space="preserve"> le mettre à leur disposition.</w:t>
-      </w:r>
-    </w:p>
-    <w:p>
-      <w:pPr>
-        <w:pStyle w:val="Titre1"/>
-      </w:pPr>
-      <w:r>
         <w:t>Capture</w:t>
       </w:r>
       <w:r>
@@ -359,7 +321,43 @@
         </w:numPr>
       </w:pPr>
       <w:r>
-        <w:t>Préparer la fiche de commande de produits</w:t>
+        <w:t>Gérer les catégories de produits vendus par l’entreprise</w:t>
+      </w:r>
+    </w:p>
+    <w:p>
+      <w:pPr>
+        <w:pStyle w:val="Paragraphedeliste"/>
+        <w:numPr>
+          <w:ilvl w:val="1"/>
+          <w:numId w:val="2"/>
+        </w:numPr>
+      </w:pPr>
+      <w:r>
+        <w:t>Ajouter une nouvelle catégorie de produit</w:t>
+      </w:r>
+    </w:p>
+    <w:p>
+      <w:pPr>
+        <w:pStyle w:val="Paragraphedeliste"/>
+        <w:numPr>
+          <w:ilvl w:val="1"/>
+          <w:numId w:val="2"/>
+        </w:numPr>
+      </w:pPr>
+      <w:r>
+        <w:t>Modifier une catégorie</w:t>
+      </w:r>
+    </w:p>
+    <w:p>
+      <w:pPr>
+        <w:pStyle w:val="Paragraphedeliste"/>
+        <w:numPr>
+          <w:ilvl w:val="1"/>
+          <w:numId w:val="2"/>
+        </w:numPr>
+      </w:pPr>
+      <w:r>
+        <w:t>Supprimer une catégorie</w:t>
       </w:r>
     </w:p>
     <w:p>
@@ -371,7 +369,55 @@
         </w:numPr>
       </w:pPr>
       <w:r>
-        <w:t>Envoyer la fiche de commande de produits au magasin concerner</w:t>
+        <w:t>Gérer les produits vendus par l’entreprise</w:t>
+      </w:r>
+    </w:p>
+    <w:p>
+      <w:pPr>
+        <w:pStyle w:val="Paragraphedeliste"/>
+        <w:numPr>
+          <w:ilvl w:val="1"/>
+          <w:numId w:val="2"/>
+        </w:numPr>
+      </w:pPr>
+      <w:r>
+        <w:t>Ajouter un produit au catalogue des produits vendus par l’entreprise</w:t>
+      </w:r>
+    </w:p>
+    <w:p>
+      <w:pPr>
+        <w:pStyle w:val="Paragraphedeliste"/>
+        <w:numPr>
+          <w:ilvl w:val="1"/>
+          <w:numId w:val="2"/>
+        </w:numPr>
+      </w:pPr>
+      <w:r>
+        <w:t>Modifier un produit au catalogue des produits</w:t>
+      </w:r>
+    </w:p>
+    <w:p>
+      <w:pPr>
+        <w:pStyle w:val="Paragraphedeliste"/>
+        <w:numPr>
+          <w:ilvl w:val="1"/>
+          <w:numId w:val="2"/>
+        </w:numPr>
+      </w:pPr>
+      <w:r>
+        <w:t>Retirer un produit du catalogue</w:t>
+      </w:r>
+    </w:p>
+    <w:p>
+      <w:pPr>
+        <w:pStyle w:val="Paragraphedeliste"/>
+        <w:numPr>
+          <w:ilvl w:val="1"/>
+          <w:numId w:val="2"/>
+        </w:numPr>
+      </w:pPr>
+      <w:r>
+        <w:t>Supprimer un produit du catalogue (Au cas ou le produit n’a jamais été commandé par l’entreprise)</w:t>
       </w:r>
     </w:p>
     <w:p>
@@ -383,7 +429,73 @@
         </w:numPr>
       </w:pPr>
       <w:r>
-        <w:t>Voir le bilan journalier sur les activités réaliser par chaque magasin et boutique</w:t>
+        <w:t>Gérer</w:t>
+      </w:r>
+      <w:r>
+        <w:t xml:space="preserve"> </w:t>
+      </w:r>
+      <w:r>
+        <w:t>les</w:t>
+      </w:r>
+      <w:r>
+        <w:t xml:space="preserve"> fiche</w:t>
+      </w:r>
+      <w:r>
+        <w:t>s</w:t>
+      </w:r>
+      <w:r>
+        <w:t xml:space="preserve"> de commande de produits</w:t>
+      </w:r>
+      <w:r>
+        <w:t xml:space="preserve"> pour un magasin</w:t>
+      </w:r>
+    </w:p>
+    <w:p>
+      <w:pPr>
+        <w:pStyle w:val="Paragraphedeliste"/>
+        <w:numPr>
+          <w:ilvl w:val="1"/>
+          <w:numId w:val="2"/>
+        </w:numPr>
+      </w:pPr>
+      <w:r>
+        <w:t>Préparer une fiche de commande</w:t>
+      </w:r>
+    </w:p>
+    <w:p>
+      <w:pPr>
+        <w:pStyle w:val="Paragraphedeliste"/>
+        <w:numPr>
+          <w:ilvl w:val="1"/>
+          <w:numId w:val="2"/>
+        </w:numPr>
+      </w:pPr>
+      <w:r>
+        <w:t>Envoyer une fiche de commande à un magasin</w:t>
+      </w:r>
+    </w:p>
+    <w:p>
+      <w:pPr>
+        <w:pStyle w:val="Paragraphedeliste"/>
+        <w:numPr>
+          <w:ilvl w:val="1"/>
+          <w:numId w:val="2"/>
+        </w:numPr>
+      </w:pPr>
+      <w:r>
+        <w:t>Supprimer une fiche de commande (Au cas il n’a été envoyé à un magasin)</w:t>
+      </w:r>
+    </w:p>
+    <w:p>
+      <w:pPr>
+        <w:pStyle w:val="Paragraphedeliste"/>
+        <w:numPr>
+          <w:ilvl w:val="1"/>
+          <w:numId w:val="2"/>
+        </w:numPr>
+      </w:pPr>
+      <w:r>
+        <w:t>Annuler une fiche de commande</w:t>
       </w:r>
     </w:p>
     <w:p>
@@ -395,13 +507,31 @@
         </w:numPr>
       </w:pPr>
       <w:r>
-        <w:t>Vérifier le stock de chaque magasin et</w:t>
-      </w:r>
-      <w:r>
-        <w:t xml:space="preserve"> </w:t>
-      </w:r>
-      <w:r>
-        <w:t>boutique</w:t>
+        <w:t>Voir le bilan journalier sur les activités réaliser par chaque magasin et boutique</w:t>
+      </w:r>
+    </w:p>
+    <w:p>
+      <w:pPr>
+        <w:pStyle w:val="Paragraphedeliste"/>
+        <w:numPr>
+          <w:ilvl w:val="1"/>
+          <w:numId w:val="2"/>
+        </w:numPr>
+      </w:pPr>
+      <w:r>
+        <w:t>Voir les recettes effectuées par chaque magasin</w:t>
+      </w:r>
+    </w:p>
+    <w:p>
+      <w:pPr>
+        <w:pStyle w:val="Paragraphedeliste"/>
+        <w:numPr>
+          <w:ilvl w:val="1"/>
+          <w:numId w:val="2"/>
+        </w:numPr>
+      </w:pPr>
+      <w:r>
+        <w:t>Voir les détails des recettes effectuées par magasin en termes de produits vendus</w:t>
       </w:r>
     </w:p>
     <w:p>
@@ -413,6 +543,24 @@
         </w:numPr>
       </w:pPr>
       <w:r>
+        <w:t>Vérifier le stock de chaque magasin et</w:t>
+      </w:r>
+      <w:r>
+        <w:t xml:space="preserve"> </w:t>
+      </w:r>
+      <w:r>
+        <w:t>boutique</w:t>
+      </w:r>
+    </w:p>
+    <w:p>
+      <w:pPr>
+        <w:pStyle w:val="Paragraphedeliste"/>
+        <w:numPr>
+          <w:ilvl w:val="1"/>
+          <w:numId w:val="2"/>
+        </w:numPr>
+      </w:pPr>
+      <w:r>
         <w:t>Imprimer le rapport de</w:t>
       </w:r>
       <w:r>
@@ -428,7 +576,58 @@
         </w:numPr>
       </w:pPr>
       <w:r>
-        <w:t>Gérer le compte des magasins (Nommer un magasinier, Affecter un magasinier, Licencier un magasinier)</w:t>
+        <w:t>Gérer le</w:t>
+      </w:r>
+      <w:r>
+        <w:t>s comptes</w:t>
+      </w:r>
+    </w:p>
+    <w:p>
+      <w:pPr>
+        <w:pStyle w:val="Paragraphedeliste"/>
+        <w:numPr>
+          <w:ilvl w:val="1"/>
+          <w:numId w:val="2"/>
+        </w:numPr>
+      </w:pPr>
+      <w:r>
+        <w:t xml:space="preserve">Créer un compte </w:t>
+      </w:r>
+    </w:p>
+    <w:p>
+      <w:pPr>
+        <w:pStyle w:val="Paragraphedeliste"/>
+        <w:numPr>
+          <w:ilvl w:val="1"/>
+          <w:numId w:val="2"/>
+        </w:numPr>
+      </w:pPr>
+      <w:r>
+        <w:t>Bloquer un compte</w:t>
+      </w:r>
+    </w:p>
+    <w:p>
+      <w:pPr>
+        <w:pStyle w:val="Paragraphedeliste"/>
+        <w:numPr>
+          <w:ilvl w:val="1"/>
+          <w:numId w:val="2"/>
+        </w:numPr>
+      </w:pPr>
+      <w:r>
+        <w:t>Supprimer un compte</w:t>
+      </w:r>
+    </w:p>
+    <w:p>
+      <w:pPr>
+        <w:pStyle w:val="Paragraphedeliste"/>
+        <w:numPr>
+          <w:ilvl w:val="1"/>
+          <w:numId w:val="2"/>
+        </w:numPr>
+      </w:pPr>
+      <w:r>
+        <w:t>Modifier un compte</w:t>
       </w:r>
     </w:p>
     <w:p>
@@ -440,7 +639,44 @@
         </w:numPr>
       </w:pPr>
       <w:r>
-        <w:t>Gérer le compte des boutiques (Nommer un boutiquier, Affecter un boutiquier, Licencier un boutiquier)</w:t>
+        <w:t>Gérer le payement de salaires des employés</w:t>
+      </w:r>
+    </w:p>
+    <w:p>
+      <w:pPr>
+        <w:pStyle w:val="Paragraphedeliste"/>
+        <w:numPr>
+          <w:ilvl w:val="1"/>
+          <w:numId w:val="2"/>
+        </w:numPr>
+      </w:pPr>
+      <w:r>
+        <w:t>Enregistrer un payement</w:t>
+      </w:r>
+    </w:p>
+    <w:p>
+      <w:pPr>
+        <w:pStyle w:val="Paragraphedeliste"/>
+        <w:numPr>
+          <w:ilvl w:val="1"/>
+          <w:numId w:val="2"/>
+        </w:numPr>
+      </w:pPr>
+      <w:r>
+        <w:t>Modifier un payement</w:t>
+      </w:r>
+    </w:p>
+    <w:p>
+      <w:pPr>
+        <w:pStyle w:val="Paragraphedeliste"/>
+        <w:numPr>
+          <w:ilvl w:val="1"/>
+          <w:numId w:val="2"/>
+        </w:numPr>
+      </w:pPr>
+      <w:r>
+        <w:lastRenderedPageBreak/>
+        <w:t>Supprimer un payement</w:t>
       </w:r>
     </w:p>
     <w:p>
@@ -452,7 +688,22 @@
         </w:numPr>
       </w:pPr>
       <w:r>
-        <w:t>Gérer les différents vendeurs dans les boutiques s’ils en existent</w:t>
+        <w:t>Gestion du tableau de bord</w:t>
+      </w:r>
+    </w:p>
+    <w:p>
+      <w:pPr>
+        <w:pStyle w:val="Paragraphedeliste"/>
+        <w:numPr>
+          <w:ilvl w:val="1"/>
+          <w:numId w:val="2"/>
+        </w:numPr>
+      </w:pPr>
+      <w:r>
+        <w:t>Définir les informations à afficher au tableau de bord en termes d’activités, mois, année, magasin, boutiqu</w:t>
+      </w:r>
+      <w:r>
+        <w:t>e</w:t>
       </w:r>
     </w:p>
     <w:p>
@@ -464,7 +715,67 @@
         </w:numPr>
       </w:pPr>
       <w:r>
-        <w:t>Gérer son compte</w:t>
+        <w:t>Gestion des approvisionnements</w:t>
+      </w:r>
+    </w:p>
+    <w:p>
+      <w:pPr>
+        <w:pStyle w:val="Paragraphedeliste"/>
+        <w:numPr>
+          <w:ilvl w:val="1"/>
+          <w:numId w:val="2"/>
+        </w:numPr>
+      </w:pPr>
+      <w:r>
+        <w:t>Accepter une demande d’approvisionnement</w:t>
+      </w:r>
+    </w:p>
+    <w:p>
+      <w:pPr>
+        <w:pStyle w:val="Paragraphedeliste"/>
+        <w:numPr>
+          <w:ilvl w:val="1"/>
+          <w:numId w:val="2"/>
+        </w:numPr>
+      </w:pPr>
+      <w:r>
+        <w:t>Annuler une demande d’approvisionnement</w:t>
+      </w:r>
+    </w:p>
+    <w:p>
+      <w:pPr>
+        <w:pStyle w:val="Paragraphedeliste"/>
+        <w:numPr>
+          <w:ilvl w:val="0"/>
+          <w:numId w:val="2"/>
+        </w:numPr>
+      </w:pPr>
+      <w:r>
+        <w:t>Gérer les notifications et alertes</w:t>
+      </w:r>
+    </w:p>
+    <w:p>
+      <w:pPr>
+        <w:pStyle w:val="Paragraphedeliste"/>
+        <w:numPr>
+          <w:ilvl w:val="1"/>
+          <w:numId w:val="2"/>
+        </w:numPr>
+      </w:pPr>
+      <w:r>
+        <w:t>Consulter les notifications</w:t>
+      </w:r>
+    </w:p>
+    <w:p>
+      <w:pPr>
+        <w:pStyle w:val="Paragraphedeliste"/>
+        <w:numPr>
+          <w:ilvl w:val="1"/>
+          <w:numId w:val="2"/>
+        </w:numPr>
+      </w:pPr>
+      <w:r>
+        <w:t>Consulter les alertes</w:t>
       </w:r>
     </w:p>
     <w:p>
@@ -489,7 +800,61 @@
         </w:numPr>
       </w:pPr>
       <w:r>
-        <w:t>Valider la fiche de commande de produits effectuée par le responsable après l’approvisionnement avec l’accompagnement de la facture de la livraison apportée par le fournisseur.</w:t>
+        <w:t>Gestion des fiches de commandes</w:t>
+      </w:r>
+    </w:p>
+    <w:p>
+      <w:pPr>
+        <w:pStyle w:val="Paragraphedeliste"/>
+        <w:numPr>
+          <w:ilvl w:val="1"/>
+          <w:numId w:val="3"/>
+        </w:numPr>
+      </w:pPr>
+      <w:r>
+        <w:t xml:space="preserve">Confirmer ou rejeter une </w:t>
+      </w:r>
+      <w:r>
+        <w:rPr>
+          <w:b/>
+          <w:bCs/>
+        </w:rPr>
+        <w:t>fiche de commande</w:t>
+      </w:r>
+      <w:r>
+        <w:t xml:space="preserve"> qui lui a été envoyé</w:t>
+      </w:r>
+    </w:p>
+    <w:p>
+      <w:pPr>
+        <w:pStyle w:val="Paragraphedeliste"/>
+        <w:numPr>
+          <w:ilvl w:val="1"/>
+          <w:numId w:val="3"/>
+        </w:numPr>
+      </w:pPr>
+      <w:r>
+        <w:t xml:space="preserve">Créer une </w:t>
+      </w:r>
+      <w:r>
+        <w:rPr>
+          <w:b/>
+          <w:bCs/>
+        </w:rPr>
+        <w:t>fiche de commande</w:t>
+      </w:r>
+      <w:r>
+        <w:t xml:space="preserve"> </w:t>
+      </w:r>
+      <w:r>
+        <w:rPr>
+          <w:b/>
+          <w:bCs/>
+        </w:rPr>
+        <w:t>réponse</w:t>
+      </w:r>
+      <w:r>
+        <w:t xml:space="preserve"> (au cas où l’approvisionnement reçu ne correspond pas à celui inscrit sur la fiche de commande)</w:t>
       </w:r>
     </w:p>
     <w:p>
@@ -501,7 +866,55 @@
         </w:numPr>
       </w:pPr>
       <w:r>
-        <w:t>Préparer une fiche d’approvisionnement d’une boutique en produits</w:t>
+        <w:t>Gestion d’approvisionnent d’un magasin</w:t>
+      </w:r>
+    </w:p>
+    <w:p>
+      <w:pPr>
+        <w:pStyle w:val="Paragraphedeliste"/>
+        <w:numPr>
+          <w:ilvl w:val="1"/>
+          <w:numId w:val="3"/>
+        </w:numPr>
+      </w:pPr>
+      <w:r>
+        <w:t xml:space="preserve">Préparer une demande d’approvisionnement </w:t>
+      </w:r>
+    </w:p>
+    <w:p>
+      <w:pPr>
+        <w:pStyle w:val="Paragraphedeliste"/>
+        <w:numPr>
+          <w:ilvl w:val="1"/>
+          <w:numId w:val="3"/>
+        </w:numPr>
+      </w:pPr>
+      <w:r>
+        <w:t>Envoyer une demande d’approvisionnement</w:t>
+      </w:r>
+    </w:p>
+    <w:p>
+      <w:pPr>
+        <w:pStyle w:val="Paragraphedeliste"/>
+        <w:numPr>
+          <w:ilvl w:val="1"/>
+          <w:numId w:val="3"/>
+        </w:numPr>
+      </w:pPr>
+      <w:r>
+        <w:t>Modifier une demande d’approvisionnement</w:t>
+      </w:r>
+    </w:p>
+    <w:p>
+      <w:pPr>
+        <w:pStyle w:val="Paragraphedeliste"/>
+        <w:numPr>
+          <w:ilvl w:val="1"/>
+          <w:numId w:val="3"/>
+        </w:numPr>
+      </w:pPr>
+      <w:r>
+        <w:t>Annuler une demande d’approvisionnement</w:t>
       </w:r>
     </w:p>
     <w:p>
@@ -513,7 +926,79 @@
         </w:numPr>
       </w:pPr>
       <w:r>
-        <w:t>Gérer le stock du magasin dont il est responsable</w:t>
+        <w:t>Gestion d’approvisionnement d’une boutique</w:t>
+      </w:r>
+    </w:p>
+    <w:p>
+      <w:pPr>
+        <w:pStyle w:val="Paragraphedeliste"/>
+        <w:numPr>
+          <w:ilvl w:val="1"/>
+          <w:numId w:val="3"/>
+        </w:numPr>
+      </w:pPr>
+      <w:r>
+        <w:t>Préparer une fiche d’approvisionnement d’une boutique</w:t>
+      </w:r>
+    </w:p>
+    <w:p>
+      <w:pPr>
+        <w:pStyle w:val="Paragraphedeliste"/>
+        <w:numPr>
+          <w:ilvl w:val="1"/>
+          <w:numId w:val="3"/>
+        </w:numPr>
+      </w:pPr>
+      <w:r>
+        <w:t>Modifier une fiche d’approvisionnement d’une boutique</w:t>
+      </w:r>
+    </w:p>
+    <w:p>
+      <w:pPr>
+        <w:pStyle w:val="Paragraphedeliste"/>
+        <w:numPr>
+          <w:ilvl w:val="1"/>
+          <w:numId w:val="3"/>
+        </w:numPr>
+      </w:pPr>
+      <w:r>
+        <w:t>Supprimer une fiche d’approvisionnement d’une boutique</w:t>
+      </w:r>
+    </w:p>
+    <w:p>
+      <w:pPr>
+        <w:pStyle w:val="Paragraphedeliste"/>
+        <w:numPr>
+          <w:ilvl w:val="1"/>
+          <w:numId w:val="3"/>
+        </w:numPr>
+      </w:pPr>
+      <w:r>
+        <w:t>Annuler une fiche d’approvisionnement d’une boutique</w:t>
+      </w:r>
+    </w:p>
+    <w:p>
+      <w:pPr>
+        <w:pStyle w:val="Paragraphedeliste"/>
+        <w:numPr>
+          <w:ilvl w:val="1"/>
+          <w:numId w:val="3"/>
+        </w:numPr>
+      </w:pPr>
+      <w:r>
+        <w:t>Accepter une demande d’approvisionnement</w:t>
+      </w:r>
+    </w:p>
+    <w:p>
+      <w:pPr>
+        <w:pStyle w:val="Paragraphedeliste"/>
+        <w:numPr>
+          <w:ilvl w:val="1"/>
+          <w:numId w:val="3"/>
+        </w:numPr>
+      </w:pPr>
+      <w:r>
+        <w:t>Annuler une demande d’approvisionnement</w:t>
       </w:r>
     </w:p>
     <w:p>
@@ -525,7 +1010,31 @@
         </w:numPr>
       </w:pPr>
       <w:r>
-        <w:t>Vérifier le stock des boutiques</w:t>
+        <w:t>Gérer le stock du magasin dont il est responsable</w:t>
+      </w:r>
+    </w:p>
+    <w:p>
+      <w:pPr>
+        <w:pStyle w:val="Paragraphedeliste"/>
+        <w:numPr>
+          <w:ilvl w:val="1"/>
+          <w:numId w:val="3"/>
+        </w:numPr>
+      </w:pPr>
+      <w:r>
+        <w:t>Suivre l’état des produits en termes de quantité disponible, de la date de péremption,</w:t>
+      </w:r>
+    </w:p>
+    <w:p>
+      <w:pPr>
+        <w:pStyle w:val="Paragraphedeliste"/>
+        <w:numPr>
+          <w:ilvl w:val="1"/>
+          <w:numId w:val="3"/>
+        </w:numPr>
+      </w:pPr>
+      <w:r>
+        <w:t>Vérifier l’état du stock des boutiques situés sous sa tutelle.</w:t>
       </w:r>
     </w:p>
     <w:p>
@@ -537,7 +1046,19 @@
         </w:numPr>
       </w:pPr>
       <w:r>
-        <w:t>Faire le bilan quotidien de ses activités et celui des boutiques</w:t>
+        <w:t>Gestion des activités des boutiques</w:t>
+      </w:r>
+    </w:p>
+    <w:p>
+      <w:pPr>
+        <w:pStyle w:val="Paragraphedeliste"/>
+        <w:numPr>
+          <w:ilvl w:val="1"/>
+          <w:numId w:val="3"/>
+        </w:numPr>
+      </w:pPr>
+      <w:r>
+        <w:t>Consulter l’activité journalière d’une boutique</w:t>
       </w:r>
     </w:p>
     <w:p>
@@ -549,8 +1070,115 @@
         </w:numPr>
       </w:pPr>
       <w:r>
-        <w:t>Gérer son compte</w:t>
-      </w:r>
+        <w:t xml:space="preserve">Gérer </w:t>
+      </w:r>
+      <w:r>
+        <w:t>un</w:t>
+      </w:r>
+      <w:r>
+        <w:t xml:space="preserve"> compte</w:t>
+      </w:r>
+    </w:p>
+    <w:p>
+      <w:pPr>
+        <w:pStyle w:val="Paragraphedeliste"/>
+        <w:numPr>
+          <w:ilvl w:val="1"/>
+          <w:numId w:val="3"/>
+        </w:numPr>
+      </w:pPr>
+      <w:r>
+        <w:t>Modifier son compte</w:t>
+      </w:r>
+    </w:p>
+    <w:p>
+      <w:pPr>
+        <w:pStyle w:val="Paragraphedeliste"/>
+        <w:numPr>
+          <w:ilvl w:val="1"/>
+          <w:numId w:val="3"/>
+        </w:numPr>
+      </w:pPr>
+      <w:r>
+        <w:t>Créer un compte pour un boutiquier, vendeur</w:t>
+      </w:r>
+    </w:p>
+    <w:p>
+      <w:pPr>
+        <w:pStyle w:val="Paragraphedeliste"/>
+        <w:numPr>
+          <w:ilvl w:val="1"/>
+          <w:numId w:val="3"/>
+        </w:numPr>
+      </w:pPr>
+      <w:r>
+        <w:t>Bloquer le compte d’un boutiquier, vendeur</w:t>
+      </w:r>
+    </w:p>
+    <w:p>
+      <w:pPr>
+        <w:pStyle w:val="Paragraphedeliste"/>
+        <w:numPr>
+          <w:ilvl w:val="1"/>
+          <w:numId w:val="3"/>
+        </w:numPr>
+      </w:pPr>
+      <w:r>
+        <w:t>Modifier le compte d’un boutiquier, vendeur</w:t>
+      </w:r>
+    </w:p>
+    <w:p>
+      <w:pPr>
+        <w:pStyle w:val="Paragraphedeliste"/>
+        <w:numPr>
+          <w:ilvl w:val="1"/>
+          <w:numId w:val="3"/>
+        </w:numPr>
+      </w:pPr>
+      <w:r>
+        <w:t>Supprimer le compte d’un boutiquier, vendeur</w:t>
+      </w:r>
+    </w:p>
+    <w:p>
+      <w:pPr>
+        <w:pStyle w:val="Paragraphedeliste"/>
+        <w:numPr>
+          <w:ilvl w:val="0"/>
+          <w:numId w:val="3"/>
+        </w:numPr>
+      </w:pPr>
+      <w:r>
+        <w:t>Gérer les notifications et alertes</w:t>
+      </w:r>
+    </w:p>
+    <w:p>
+      <w:pPr>
+        <w:pStyle w:val="Paragraphedeliste"/>
+        <w:numPr>
+          <w:ilvl w:val="1"/>
+          <w:numId w:val="3"/>
+        </w:numPr>
+      </w:pPr>
+      <w:r>
+        <w:t>Consulter les notifications</w:t>
+      </w:r>
+    </w:p>
+    <w:p>
+      <w:pPr>
+        <w:pStyle w:val="Paragraphedeliste"/>
+        <w:numPr>
+          <w:ilvl w:val="1"/>
+          <w:numId w:val="3"/>
+        </w:numPr>
+      </w:pPr>
+      <w:r>
+        <w:t>Consulter les alertes</w:t>
+      </w:r>
+    </w:p>
+    <w:p>
+      <w:pPr>
+        <w:pStyle w:val="Paragraphedeliste"/>
+      </w:pPr>
     </w:p>
     <w:p>
       <w:r>
@@ -574,8 +1202,56 @@
         </w:numPr>
       </w:pPr>
       <w:r>
+        <w:t>Gérer l’approvisionnement d’une boutique</w:t>
+      </w:r>
+    </w:p>
+    <w:p>
+      <w:pPr>
+        <w:pStyle w:val="Paragraphedeliste"/>
+        <w:numPr>
+          <w:ilvl w:val="1"/>
+          <w:numId w:val="4"/>
+        </w:numPr>
+      </w:pPr>
+      <w:r>
+        <w:t>Confirmer ou rejeter une fiche d’approvisionnement</w:t>
+      </w:r>
+    </w:p>
+    <w:p>
+      <w:pPr>
+        <w:pStyle w:val="Paragraphedeliste"/>
+        <w:numPr>
+          <w:ilvl w:val="1"/>
+          <w:numId w:val="4"/>
+        </w:numPr>
+      </w:pPr>
+      <w:r>
         <w:lastRenderedPageBreak/>
-        <w:t>Valider la fiche d’approvisionnement de sa boutique après livraison et vérification des produits</w:t>
+        <w:t>Effectuer une demande d’approvisionnement</w:t>
+      </w:r>
+    </w:p>
+    <w:p>
+      <w:pPr>
+        <w:pStyle w:val="Paragraphedeliste"/>
+        <w:numPr>
+          <w:ilvl w:val="1"/>
+          <w:numId w:val="4"/>
+        </w:numPr>
+      </w:pPr>
+      <w:r>
+        <w:t>Annuler une demande d’approvisionnement</w:t>
+      </w:r>
+    </w:p>
+    <w:p>
+      <w:pPr>
+        <w:pStyle w:val="Paragraphedeliste"/>
+        <w:numPr>
+          <w:ilvl w:val="1"/>
+          <w:numId w:val="4"/>
+        </w:numPr>
+      </w:pPr>
+      <w:r>
+        <w:t>Supprimer une demande d’approvisionnement</w:t>
       </w:r>
     </w:p>
     <w:p>
@@ -587,7 +1263,94 @@
         </w:numPr>
       </w:pPr>
       <w:r>
-        <w:t>Gérer les produits en rayon en termes de vente (en détails ou en gros)</w:t>
+        <w:t>Gérer les ventes</w:t>
+      </w:r>
+    </w:p>
+    <w:p>
+      <w:pPr>
+        <w:pStyle w:val="Paragraphedeliste"/>
+        <w:numPr>
+          <w:ilvl w:val="1"/>
+          <w:numId w:val="4"/>
+        </w:numPr>
+      </w:pPr>
+      <w:r>
+        <w:t>Ouvrir le panier d’un client</w:t>
+      </w:r>
+    </w:p>
+    <w:p>
+      <w:pPr>
+        <w:pStyle w:val="Paragraphedeliste"/>
+        <w:numPr>
+          <w:ilvl w:val="1"/>
+          <w:numId w:val="4"/>
+        </w:numPr>
+      </w:pPr>
+      <w:r>
+        <w:t>Fermer le panier d’un client</w:t>
+      </w:r>
+    </w:p>
+    <w:p>
+      <w:pPr>
+        <w:pStyle w:val="Paragraphedeliste"/>
+        <w:numPr>
+          <w:ilvl w:val="1"/>
+          <w:numId w:val="4"/>
+        </w:numPr>
+      </w:pPr>
+      <w:r>
+        <w:t>Consulter le panier d’un client</w:t>
+      </w:r>
+    </w:p>
+    <w:p>
+      <w:pPr>
+        <w:pStyle w:val="Paragraphedeliste"/>
+        <w:numPr>
+          <w:ilvl w:val="1"/>
+          <w:numId w:val="4"/>
+        </w:numPr>
+      </w:pPr>
+      <w:r>
+        <w:t>Ajouter des produits aux paniers d’un client</w:t>
+      </w:r>
+    </w:p>
+    <w:p>
+      <w:pPr>
+        <w:pStyle w:val="Paragraphedeliste"/>
+        <w:numPr>
+          <w:ilvl w:val="1"/>
+          <w:numId w:val="4"/>
+        </w:numPr>
+      </w:pPr>
+      <w:r>
+        <w:t>Retirer des produits aux paniers d’un client</w:t>
+      </w:r>
+    </w:p>
+    <w:p>
+      <w:pPr>
+        <w:pStyle w:val="Paragraphedeliste"/>
+        <w:numPr>
+          <w:ilvl w:val="1"/>
+          <w:numId w:val="4"/>
+        </w:numPr>
+      </w:pPr>
+      <w:r>
+        <w:t>Valider une v</w:t>
+      </w:r>
+      <w:r>
+        <w:t>ente En gros</w:t>
+      </w:r>
+    </w:p>
+    <w:p>
+      <w:pPr>
+        <w:pStyle w:val="Paragraphedeliste"/>
+        <w:numPr>
+          <w:ilvl w:val="1"/>
+          <w:numId w:val="4"/>
+        </w:numPr>
+      </w:pPr>
+      <w:r>
+        <w:t>Effectuer une vente en détail</w:t>
       </w:r>
     </w:p>
     <w:p>
@@ -599,7 +1362,43 @@
         </w:numPr>
       </w:pPr>
       <w:r>
-        <w:t>Faire le bilan quotidien de ses ventes</w:t>
+        <w:t>Gérer le stock de la boutique</w:t>
+      </w:r>
+    </w:p>
+    <w:p>
+      <w:pPr>
+        <w:pStyle w:val="Paragraphedeliste"/>
+        <w:numPr>
+          <w:ilvl w:val="1"/>
+          <w:numId w:val="4"/>
+        </w:numPr>
+      </w:pPr>
+      <w:r>
+        <w:t>Consulter l’état des produits</w:t>
+      </w:r>
+    </w:p>
+    <w:p>
+      <w:pPr>
+        <w:pStyle w:val="Paragraphedeliste"/>
+        <w:numPr>
+          <w:ilvl w:val="1"/>
+          <w:numId w:val="4"/>
+        </w:numPr>
+      </w:pPr>
+      <w:r>
+        <w:t>Mettre un produit en détails</w:t>
+      </w:r>
+    </w:p>
+    <w:p>
+      <w:pPr>
+        <w:pStyle w:val="Paragraphedeliste"/>
+        <w:numPr>
+          <w:ilvl w:val="1"/>
+          <w:numId w:val="4"/>
+        </w:numPr>
+      </w:pPr>
+      <w:r>
+        <w:t>Confirmer ou rejeter la mise en détails d’un produit</w:t>
       </w:r>
     </w:p>
     <w:p>
@@ -611,6 +1410,30 @@
         </w:numPr>
       </w:pPr>
       <w:r>
+        <w:t>Gérer ses activités</w:t>
+      </w:r>
+    </w:p>
+    <w:p>
+      <w:pPr>
+        <w:pStyle w:val="Paragraphedeliste"/>
+        <w:numPr>
+          <w:ilvl w:val="1"/>
+          <w:numId w:val="4"/>
+        </w:numPr>
+      </w:pPr>
+      <w:r>
+        <w:t>Consulter ses activités</w:t>
+      </w:r>
+    </w:p>
+    <w:p>
+      <w:pPr>
+        <w:pStyle w:val="Paragraphedeliste"/>
+        <w:numPr>
+          <w:ilvl w:val="1"/>
+          <w:numId w:val="4"/>
+        </w:numPr>
+      </w:pPr>
+      <w:r>
         <w:t>Imprimer le bilan des activités</w:t>
       </w:r>
     </w:p>
@@ -623,23 +1446,82 @@
         </w:numPr>
       </w:pPr>
       <w:r>
-        <w:t xml:space="preserve">Procéder à la vente des produits à un client (avec production de la facture automatique qui lui sera envoyé par mail ou par </w:t>
-      </w:r>
-      <w:proofErr w:type="spellStart"/>
-      <w:r>
-        <w:t>whatsapp</w:t>
-      </w:r>
-      <w:proofErr w:type="spellEnd"/>
-      <w:r>
-        <w:t xml:space="preserve"> ou </w:t>
-      </w:r>
-      <w:proofErr w:type="spellStart"/>
-      <w:r>
-        <w:t>telegram</w:t>
-      </w:r>
-      <w:proofErr w:type="spellEnd"/>
-      <w:r>
-        <w:t xml:space="preserve"> ou sms)</w:t>
+        <w:t xml:space="preserve">Gérer </w:t>
+      </w:r>
+      <w:r>
+        <w:t>un compte</w:t>
+      </w:r>
+    </w:p>
+    <w:p>
+      <w:pPr>
+        <w:pStyle w:val="Paragraphedeliste"/>
+        <w:numPr>
+          <w:ilvl w:val="1"/>
+          <w:numId w:val="4"/>
+        </w:numPr>
+      </w:pPr>
+      <w:r>
+        <w:t>Modifier son compte</w:t>
+      </w:r>
+    </w:p>
+    <w:p>
+      <w:pPr>
+        <w:pStyle w:val="Paragraphedeliste"/>
+        <w:numPr>
+          <w:ilvl w:val="1"/>
+          <w:numId w:val="4"/>
+        </w:numPr>
+      </w:pPr>
+      <w:r>
+        <w:t>Créer le compte d’un vendeur</w:t>
+      </w:r>
+    </w:p>
+    <w:p>
+      <w:pPr>
+        <w:pStyle w:val="Paragraphedeliste"/>
+        <w:numPr>
+          <w:ilvl w:val="1"/>
+          <w:numId w:val="4"/>
+        </w:numPr>
+      </w:pPr>
+      <w:r>
+        <w:t>Modifier le compte d’un vendeur</w:t>
+      </w:r>
+    </w:p>
+    <w:p>
+      <w:pPr>
+        <w:pStyle w:val="Paragraphedeliste"/>
+        <w:numPr>
+          <w:ilvl w:val="1"/>
+          <w:numId w:val="4"/>
+        </w:numPr>
+      </w:pPr>
+      <w:r>
+        <w:t>Bloquer le compte d’un vendeur</w:t>
+      </w:r>
+    </w:p>
+    <w:p>
+      <w:pPr>
+        <w:pStyle w:val="Paragraphedeliste"/>
+        <w:numPr>
+          <w:ilvl w:val="1"/>
+          <w:numId w:val="4"/>
+        </w:numPr>
+      </w:pPr>
+      <w:r>
+        <w:t>Débloquer le compte d’un vendeur</w:t>
+      </w:r>
+    </w:p>
+    <w:p>
+      <w:pPr>
+        <w:pStyle w:val="Paragraphedeliste"/>
+        <w:numPr>
+          <w:ilvl w:val="1"/>
+          <w:numId w:val="4"/>
+        </w:numPr>
+      </w:pPr>
+      <w:r>
+        <w:t>Supprimer le compte d’un vendeur</w:t>
       </w:r>
     </w:p>
     <w:p>
@@ -651,9 +1533,34 @@
         </w:numPr>
       </w:pPr>
       <w:r>
-        <w:t>Gérer son compte</w:t>
-      </w:r>
-    </w:p>
+        <w:t>Gérer les notifications et alertes</w:t>
+      </w:r>
+    </w:p>
+    <w:p>
+      <w:pPr>
+        <w:pStyle w:val="Paragraphedeliste"/>
+        <w:numPr>
+          <w:ilvl w:val="1"/>
+          <w:numId w:val="4"/>
+        </w:numPr>
+      </w:pPr>
+      <w:r>
+        <w:t>Consulter les notifications</w:t>
+      </w:r>
+    </w:p>
+    <w:p>
+      <w:pPr>
+        <w:pStyle w:val="Paragraphedeliste"/>
+        <w:numPr>
+          <w:ilvl w:val="1"/>
+          <w:numId w:val="4"/>
+        </w:numPr>
+      </w:pPr>
+      <w:r>
+        <w:t>Consulter les alertes</w:t>
+      </w:r>
+    </w:p>
+    <w:p/>
     <w:p>
       <w:r>
         <w:rPr>
@@ -706,6 +1613,18 @@
       <w:pPr>
         <w:pStyle w:val="Paragraphedeliste"/>
         <w:numPr>
+          <w:ilvl w:val="2"/>
+          <w:numId w:val="6"/>
+        </w:numPr>
+      </w:pPr>
+      <w:r>
+        <w:t>Modifier</w:t>
+      </w:r>
+    </w:p>
+    <w:p>
+      <w:pPr>
+        <w:pStyle w:val="Paragraphedeliste"/>
+        <w:numPr>
           <w:ilvl w:val="1"/>
           <w:numId w:val="6"/>
         </w:numPr>
@@ -843,9 +1762,47 @@
         </w:numPr>
       </w:pPr>
       <w:r>
+        <w:lastRenderedPageBreak/>
         <w:t>Envoyer une demande d’approvisionnement de la boutique</w:t>
       </w:r>
     </w:p>
+    <w:p>
+      <w:pPr>
+        <w:pStyle w:val="Paragraphedeliste"/>
+        <w:numPr>
+          <w:ilvl w:val="0"/>
+          <w:numId w:val="6"/>
+        </w:numPr>
+      </w:pPr>
+      <w:r>
+        <w:t>Gérer les notifications et alertes</w:t>
+      </w:r>
+    </w:p>
+    <w:p>
+      <w:pPr>
+        <w:pStyle w:val="Paragraphedeliste"/>
+        <w:numPr>
+          <w:ilvl w:val="1"/>
+          <w:numId w:val="6"/>
+        </w:numPr>
+      </w:pPr>
+      <w:r>
+        <w:t>Consulter les notifications</w:t>
+      </w:r>
+    </w:p>
+    <w:p>
+      <w:pPr>
+        <w:pStyle w:val="Paragraphedeliste"/>
+        <w:numPr>
+          <w:ilvl w:val="1"/>
+          <w:numId w:val="6"/>
+        </w:numPr>
+      </w:pPr>
+      <w:r>
+        <w:t>Consulter les alertes</w:t>
+      </w:r>
+    </w:p>
+    <w:p/>
     <w:p>
       <w:r>
         <w:rPr>
@@ -868,7 +1825,67 @@
         </w:numPr>
       </w:pPr>
       <w:r>
-        <w:t>Créer un compte (Responsable, Magasinier, Boutiquier, Vendeur)</w:t>
+        <w:t>Gérer un compte</w:t>
+      </w:r>
+    </w:p>
+    <w:p>
+      <w:pPr>
+        <w:pStyle w:val="Paragraphedeliste"/>
+        <w:numPr>
+          <w:ilvl w:val="1"/>
+          <w:numId w:val="5"/>
+        </w:numPr>
+      </w:pPr>
+      <w:r>
+        <w:t>Créer un compte</w:t>
+      </w:r>
+    </w:p>
+    <w:p>
+      <w:pPr>
+        <w:pStyle w:val="Paragraphedeliste"/>
+        <w:numPr>
+          <w:ilvl w:val="1"/>
+          <w:numId w:val="5"/>
+        </w:numPr>
+      </w:pPr>
+      <w:r>
+        <w:t>Modifier un compte</w:t>
+      </w:r>
+    </w:p>
+    <w:p>
+      <w:pPr>
+        <w:pStyle w:val="Paragraphedeliste"/>
+        <w:numPr>
+          <w:ilvl w:val="1"/>
+          <w:numId w:val="5"/>
+        </w:numPr>
+      </w:pPr>
+      <w:r>
+        <w:t>Bloquer un compte</w:t>
+      </w:r>
+    </w:p>
+    <w:p>
+      <w:pPr>
+        <w:pStyle w:val="Paragraphedeliste"/>
+        <w:numPr>
+          <w:ilvl w:val="1"/>
+          <w:numId w:val="5"/>
+        </w:numPr>
+      </w:pPr>
+      <w:r>
+        <w:t>Débloquer un compte</w:t>
+      </w:r>
+    </w:p>
+    <w:p>
+      <w:pPr>
+        <w:pStyle w:val="Paragraphedeliste"/>
+        <w:numPr>
+          <w:ilvl w:val="1"/>
+          <w:numId w:val="5"/>
+        </w:numPr>
+      </w:pPr>
+      <w:r>
+        <w:t>Supprimer un compte</w:t>
       </w:r>
     </w:p>
     <w:p>
@@ -880,7 +1897,31 @@
         </w:numPr>
       </w:pPr>
       <w:r>
-        <w:t>Voir le journal du fonctionnement de l’application pour prévoir des maintenances</w:t>
+        <w:t>Gérer des connexions</w:t>
+      </w:r>
+    </w:p>
+    <w:p>
+      <w:pPr>
+        <w:pStyle w:val="Paragraphedeliste"/>
+        <w:numPr>
+          <w:ilvl w:val="1"/>
+          <w:numId w:val="5"/>
+        </w:numPr>
+      </w:pPr>
+      <w:r>
+        <w:t>Consulter la liste des personnes connectés dans une journée</w:t>
+      </w:r>
+    </w:p>
+    <w:p>
+      <w:pPr>
+        <w:pStyle w:val="Paragraphedeliste"/>
+        <w:numPr>
+          <w:ilvl w:val="1"/>
+          <w:numId w:val="5"/>
+        </w:numPr>
+      </w:pPr>
+      <w:r>
+        <w:t>Consulter la liste des activités effectuées au cours de la journée</w:t>
       </w:r>
     </w:p>
     <w:p>
@@ -892,10 +1933,31 @@
         </w:numPr>
       </w:pPr>
       <w:r>
-        <w:t xml:space="preserve">Envoyé des notifications de maintenance </w:t>
-      </w:r>
-      <w:r>
-        <w:t>de l’application à tous les auteurs acteurs</w:t>
+        <w:t>Gérer les notifications et alertes</w:t>
+      </w:r>
+    </w:p>
+    <w:p>
+      <w:pPr>
+        <w:pStyle w:val="Paragraphedeliste"/>
+        <w:numPr>
+          <w:ilvl w:val="1"/>
+          <w:numId w:val="5"/>
+        </w:numPr>
+      </w:pPr>
+      <w:r>
+        <w:t>Envoyer des notifications de maintenances</w:t>
+      </w:r>
+    </w:p>
+    <w:p>
+      <w:pPr>
+        <w:pStyle w:val="Paragraphedeliste"/>
+        <w:numPr>
+          <w:ilvl w:val="1"/>
+          <w:numId w:val="5"/>
+        </w:numPr>
+      </w:pPr>
+      <w:r>
+        <w:t>Consulter la liste des alertes automatiques de disfonctionnement</w:t>
       </w:r>
     </w:p>
     <w:p>
@@ -907,8 +1969,25 @@
         </w:numPr>
       </w:pPr>
       <w:r>
-        <w:t>Définir des droits</w:t>
-      </w:r>
+        <w:t>Consulter le catalogue des produits</w:t>
+      </w:r>
+    </w:p>
+    <w:p>
+      <w:pPr>
+        <w:pStyle w:val="Paragraphedeliste"/>
+        <w:numPr>
+          <w:ilvl w:val="0"/>
+          <w:numId w:val="5"/>
+        </w:numPr>
+      </w:pPr>
+      <w:r>
+        <w:t>Voir le bilan d’activités des magasins et boutiques</w:t>
+      </w:r>
+    </w:p>
+    <w:p>
+      <w:pPr>
+        <w:ind w:left="360"/>
+      </w:pPr>
     </w:p>
     <w:p>
       <w:pPr>
@@ -1053,130 +2132,24 @@
           <w:b/>
           <w:bCs/>
         </w:rPr>
-        <w:t>Produit</w:t>
-      </w:r>
-      <w:r>
-        <w:t> : Super classe des produits</w:t>
-      </w:r>
-    </w:p>
-    <w:p>
-      <w:pPr>
-        <w:pStyle w:val="Paragraphedeliste"/>
-        <w:numPr>
-          <w:ilvl w:val="1"/>
-          <w:numId w:val="7"/>
-        </w:numPr>
-      </w:pPr>
-      <w:r>
-        <w:t>Produit en gros</w:t>
-      </w:r>
-      <w:r>
-        <w:t> : représente les produits en gros</w:t>
-      </w:r>
-    </w:p>
-    <w:p>
-      <w:pPr>
-        <w:pStyle w:val="Paragraphedeliste"/>
-        <w:numPr>
-          <w:ilvl w:val="1"/>
-          <w:numId w:val="7"/>
-        </w:numPr>
-      </w:pPr>
-      <w:r>
-        <w:t>Produit en détail</w:t>
-      </w:r>
-      <w:r>
-        <w:t> : représente les produits en détail</w:t>
-      </w:r>
-    </w:p>
-    <w:p>
-      <w:pPr>
-        <w:pStyle w:val="Paragraphedeliste"/>
-        <w:numPr>
-          <w:ilvl w:val="0"/>
-          <w:numId w:val="7"/>
-        </w:numPr>
-      </w:pPr>
+        <w:t>Etat d’un</w:t>
+      </w:r>
       <w:r>
         <w:rPr>
           <w:b/>
           <w:bCs/>
         </w:rPr>
-        <w:t>Document</w:t>
-      </w:r>
-      <w:r>
-        <w:t> : Représente les documents qui seront gérer dans l’application</w:t>
-      </w:r>
-    </w:p>
-    <w:p>
-      <w:pPr>
-        <w:pStyle w:val="Paragraphedeliste"/>
-        <w:numPr>
-          <w:ilvl w:val="1"/>
-          <w:numId w:val="7"/>
-        </w:numPr>
-      </w:pPr>
-      <w:r>
-        <w:t>Facture</w:t>
-      </w:r>
-    </w:p>
-    <w:p>
-      <w:pPr>
-        <w:pStyle w:val="Paragraphedeliste"/>
-        <w:numPr>
-          <w:ilvl w:val="1"/>
-          <w:numId w:val="7"/>
-        </w:numPr>
-      </w:pPr>
-      <w:r>
-        <w:t>Fiche de commande</w:t>
-      </w:r>
-    </w:p>
-    <w:p>
-      <w:pPr>
-        <w:pStyle w:val="Paragraphedeliste"/>
-        <w:numPr>
-          <w:ilvl w:val="1"/>
-          <w:numId w:val="7"/>
-        </w:numPr>
-      </w:pPr>
-      <w:r>
-        <w:lastRenderedPageBreak/>
-        <w:t>Fiche d’approvisionnement d’un magasin</w:t>
-      </w:r>
-    </w:p>
-    <w:p>
-      <w:pPr>
-        <w:pStyle w:val="Paragraphedeliste"/>
-        <w:numPr>
-          <w:ilvl w:val="1"/>
-          <w:numId w:val="7"/>
-        </w:numPr>
-      </w:pPr>
-      <w:r>
-        <w:t>Fiche d’approvisionnement d’une boutique</w:t>
-      </w:r>
-    </w:p>
-    <w:p>
-      <w:pPr>
-        <w:pStyle w:val="Paragraphedeliste"/>
-        <w:numPr>
-          <w:ilvl w:val="0"/>
-          <w:numId w:val="7"/>
-        </w:numPr>
-      </w:pPr>
+        <w:t xml:space="preserve"> compte</w:t>
+      </w:r>
       <w:r>
         <w:rPr>
           <w:b/>
           <w:bCs/>
         </w:rPr>
-        <w:t>Approvisionnement du magasin</w:t>
-      </w:r>
-      <w:r>
-        <w:t> : représente l</w:t>
-      </w:r>
-      <w:r>
-        <w:t>’approvisionnement d’un magasin avec des produits en gros reçu de la part d’un fournisseur</w:t>
+        <w:t xml:space="preserve"> utilisateur « enum »</w:t>
+      </w:r>
+      <w:r>
+        <w:t> : représente l’état du compte d’un utilisateur</w:t>
       </w:r>
     </w:p>
     <w:p>
@@ -1192,29 +2165,17 @@
           <w:b/>
           <w:bCs/>
         </w:rPr>
-        <w:t>Approvisionnement de la boutique</w:t>
-      </w:r>
-      <w:r>
-        <w:t> : représente l’approvisionnement d’une boutique par un magasin auquel il est affilié avec des produits en gros.</w:t>
-      </w:r>
-    </w:p>
-    <w:p>
-      <w:pPr>
-        <w:pStyle w:val="Paragraphedeliste"/>
-        <w:numPr>
-          <w:ilvl w:val="0"/>
-          <w:numId w:val="7"/>
-        </w:numPr>
-      </w:pPr>
+        <w:t>Poste</w:t>
+      </w:r>
       <w:r>
         <w:rPr>
           <w:b/>
           <w:bCs/>
         </w:rPr>
-        <w:t>Client</w:t>
-      </w:r>
-      <w:r>
-        <w:t> : représentation d’un client ayant effectuée l’achat des produits en gros</w:t>
+        <w:t xml:space="preserve"> « enum »</w:t>
+      </w:r>
+      <w:r>
+        <w:t> : Représente le poste occupé par l’utilisateur dans l’entreprise</w:t>
       </w:r>
     </w:p>
     <w:p>
@@ -1230,13 +2191,13 @@
           <w:b/>
           <w:bCs/>
         </w:rPr>
-        <w:t>Mouvement d’un produit en gros</w:t>
-      </w:r>
-      <w:r>
-        <w:t xml:space="preserve"> : </w:t>
-      </w:r>
-      <w:r>
-        <w:t>représentation d’un produit en mouvement (ENTREE, SORTIE, MODIFIER, SUPPRIMER)</w:t>
+        <w:t>Privilège « enum » </w:t>
+      </w:r>
+      <w:r>
+        <w:t>:</w:t>
+      </w:r>
+      <w:r>
+        <w:t xml:space="preserve"> Représente le privilège donné à un utilisateur</w:t>
       </w:r>
     </w:p>
     <w:p>
@@ -1252,10 +2213,13 @@
           <w:b/>
           <w:bCs/>
         </w:rPr>
-        <w:t>Mouvement d’un produit en détail</w:t>
-      </w:r>
-      <w:r>
-        <w:t> : représentation d’un produit en détail en mouvement (ENTREE, SUPPRIMER, SORTIE)</w:t>
+        <w:t>Client </w:t>
+      </w:r>
+      <w:r>
+        <w:t>:</w:t>
+      </w:r>
+      <w:r>
+        <w:t xml:space="preserve"> Représente un client acheteur d’un produit en gros</w:t>
       </w:r>
     </w:p>
     <w:p>
@@ -1271,10 +2235,16 @@
           <w:b/>
           <w:bCs/>
         </w:rPr>
-        <w:t>Panier de vente en gros</w:t>
-      </w:r>
-      <w:r>
-        <w:t> : représentation d’un panier de vente à un client. Il permet d’enregistrer les produits qui seront vendus à un client</w:t>
+        <w:t>Panier </w:t>
+      </w:r>
+      <w:r>
+        <w:t>:</w:t>
+      </w:r>
+      <w:r>
+        <w:t xml:space="preserve"> Représente le panier d’achat d’un client</w:t>
+      </w:r>
+      <w:r>
+        <w:t xml:space="preserve"> </w:t>
       </w:r>
     </w:p>
     <w:p>
@@ -1290,10 +2260,243 @@
           <w:b/>
           <w:bCs/>
         </w:rPr>
-        <w:t>Panier de vente en détail</w:t>
-      </w:r>
-      <w:r>
-        <w:t> : représentation d’un panier de vente de produits en détails à un client.</w:t>
+        <w:t>Catégorie de produit</w:t>
+      </w:r>
+      <w:r>
+        <w:t xml:space="preserve"> : </w:t>
+      </w:r>
+      <w:r>
+        <w:t>Représente la catégorie des produits vendus dans l’entreprise</w:t>
+      </w:r>
+    </w:p>
+    <w:p>
+      <w:pPr>
+        <w:pStyle w:val="Paragraphedeliste"/>
+        <w:numPr>
+          <w:ilvl w:val="0"/>
+          <w:numId w:val="7"/>
+        </w:numPr>
+      </w:pPr>
+      <w:r>
+        <w:rPr>
+          <w:b/>
+          <w:bCs/>
+        </w:rPr>
+        <w:t>Produit</w:t>
+      </w:r>
+      <w:r>
+        <w:t> : Représente un produit</w:t>
+      </w:r>
+      <w:r>
+        <w:t xml:space="preserve"> </w:t>
+      </w:r>
+    </w:p>
+    <w:p>
+      <w:pPr>
+        <w:pStyle w:val="Paragraphedeliste"/>
+        <w:numPr>
+          <w:ilvl w:val="0"/>
+          <w:numId w:val="7"/>
+        </w:numPr>
+      </w:pPr>
+      <w:r>
+        <w:rPr>
+          <w:b/>
+          <w:bCs/>
+        </w:rPr>
+        <w:t>Produit En Gros =&gt; Produit </w:t>
+      </w:r>
+      <w:r>
+        <w:t>:</w:t>
+      </w:r>
+      <w:r>
+        <w:t xml:space="preserve"> Représente un produit en gros</w:t>
+      </w:r>
+    </w:p>
+    <w:p>
+      <w:pPr>
+        <w:pStyle w:val="Paragraphedeliste"/>
+        <w:numPr>
+          <w:ilvl w:val="0"/>
+          <w:numId w:val="7"/>
+        </w:numPr>
+      </w:pPr>
+      <w:r>
+        <w:rPr>
+          <w:b/>
+          <w:bCs/>
+        </w:rPr>
+        <w:t>Produit En Détail =&gt; Produit </w:t>
+      </w:r>
+      <w:r>
+        <w:t>:</w:t>
+      </w:r>
+      <w:r>
+        <w:t xml:space="preserve"> Représente un produit en détails</w:t>
+      </w:r>
+    </w:p>
+    <w:p>
+      <w:pPr>
+        <w:pStyle w:val="Paragraphedeliste"/>
+        <w:numPr>
+          <w:ilvl w:val="0"/>
+          <w:numId w:val="7"/>
+        </w:numPr>
+      </w:pPr>
+      <w:r>
+        <w:rPr>
+          <w:b/>
+          <w:bCs/>
+        </w:rPr>
+        <w:t>Vente</w:t>
+      </w:r>
+      <w:r>
+        <w:t> : Représente une vente</w:t>
+      </w:r>
+    </w:p>
+    <w:p>
+      <w:pPr>
+        <w:pStyle w:val="Paragraphedeliste"/>
+        <w:numPr>
+          <w:ilvl w:val="0"/>
+          <w:numId w:val="7"/>
+        </w:numPr>
+      </w:pPr>
+      <w:r>
+        <w:rPr>
+          <w:b/>
+          <w:bCs/>
+        </w:rPr>
+        <w:t>Vente En Gros</w:t>
+      </w:r>
+      <w:r>
+        <w:rPr>
+          <w:b/>
+          <w:bCs/>
+        </w:rPr>
+        <w:t xml:space="preserve"> =&gt; Vente</w:t>
+      </w:r>
+      <w:r>
+        <w:t> : représente une vente en gros (Des produits en gros ou de plusieurs produits en détails ou un mélange de produit en gros et de produit en détails</w:t>
+      </w:r>
+      <w:r>
+        <w:t>)</w:t>
+      </w:r>
+      <w:r>
+        <w:t xml:space="preserve"> à un client</w:t>
+      </w:r>
+    </w:p>
+    <w:p>
+      <w:pPr>
+        <w:pStyle w:val="Paragraphedeliste"/>
+        <w:numPr>
+          <w:ilvl w:val="0"/>
+          <w:numId w:val="7"/>
+        </w:numPr>
+      </w:pPr>
+      <w:r>
+        <w:rPr>
+          <w:b/>
+          <w:bCs/>
+        </w:rPr>
+        <w:t>Vente En Détail</w:t>
+      </w:r>
+      <w:r>
+        <w:rPr>
+          <w:b/>
+          <w:bCs/>
+        </w:rPr>
+        <w:t xml:space="preserve"> =&gt; Vente</w:t>
+      </w:r>
+      <w:r>
+        <w:t> : représente une vente d’un produit en détails</w:t>
+      </w:r>
+    </w:p>
+    <w:p>
+      <w:pPr>
+        <w:pStyle w:val="Paragraphedeliste"/>
+        <w:numPr>
+          <w:ilvl w:val="0"/>
+          <w:numId w:val="7"/>
+        </w:numPr>
+      </w:pPr>
+      <w:r>
+        <w:rPr>
+          <w:b/>
+          <w:bCs/>
+        </w:rPr>
+        <w:t>Etat d’une vente « enum » </w:t>
+      </w:r>
+      <w:r>
+        <w:t>:</w:t>
+      </w:r>
+      <w:r>
+        <w:t xml:space="preserve"> représente l’état d’une vente</w:t>
+      </w:r>
+    </w:p>
+    <w:p>
+      <w:pPr>
+        <w:pStyle w:val="Paragraphedeliste"/>
+        <w:numPr>
+          <w:ilvl w:val="0"/>
+          <w:numId w:val="7"/>
+        </w:numPr>
+      </w:pPr>
+      <w:r>
+        <w:rPr>
+          <w:b/>
+          <w:bCs/>
+        </w:rPr>
+        <w:t xml:space="preserve">Approvisionnement : </w:t>
+      </w:r>
+      <w:r>
+        <w:t>représente un approvisionnement</w:t>
+      </w:r>
+    </w:p>
+    <w:p>
+      <w:pPr>
+        <w:pStyle w:val="Paragraphedeliste"/>
+        <w:numPr>
+          <w:ilvl w:val="0"/>
+          <w:numId w:val="7"/>
+        </w:numPr>
+      </w:pPr>
+      <w:r>
+        <w:rPr>
+          <w:b/>
+          <w:bCs/>
+        </w:rPr>
+        <w:lastRenderedPageBreak/>
+        <w:t xml:space="preserve">Type d’approvisionnement « enum » : </w:t>
+      </w:r>
+      <w:r>
+        <w:t>représente le type d’un approvisionnement</w:t>
+      </w:r>
+    </w:p>
+    <w:p>
+      <w:pPr>
+        <w:pStyle w:val="Paragraphedeliste"/>
+        <w:numPr>
+          <w:ilvl w:val="0"/>
+          <w:numId w:val="7"/>
+        </w:numPr>
+      </w:pPr>
+      <w:r>
+        <w:rPr>
+          <w:b/>
+          <w:bCs/>
+        </w:rPr>
+        <w:t xml:space="preserve">Etat d’un approvisionnement « enum » : </w:t>
+      </w:r>
+      <w:r>
+        <w:t>représente l’état d’un approvisionnement</w:t>
+      </w:r>
+      <w:r>
+        <w:rPr>
+          <w:b/>
+          <w:bCs/>
+        </w:rPr>
+        <w:t xml:space="preserve"> </w:t>
       </w:r>
     </w:p>
     <w:p>
@@ -1328,10 +2531,13 @@
           <w:b/>
           <w:bCs/>
         </w:rPr>
-        <w:t>Vente en Gros</w:t>
-      </w:r>
-      <w:r>
-        <w:t> : représente la vente des produits en gros</w:t>
+        <w:t>Type de structure « enum » </w:t>
+      </w:r>
+      <w:r>
+        <w:t>:</w:t>
+      </w:r>
+      <w:r>
+        <w:t xml:space="preserve"> représente le type d’une structure</w:t>
       </w:r>
     </w:p>
     <w:p>
@@ -1347,54 +2553,71 @@
           <w:b/>
           <w:bCs/>
         </w:rPr>
-        <w:t>Vente en détail</w:t>
-      </w:r>
-      <w:r>
-        <w:t> : représente la vente des produits en détail</w:t>
-      </w:r>
-    </w:p>
-    <w:p>
-      <w:pPr>
-        <w:pStyle w:val="Paragraphedeliste"/>
-        <w:numPr>
-          <w:ilvl w:val="0"/>
-          <w:numId w:val="7"/>
-        </w:numPr>
-      </w:pPr>
+        <w:t>Privilège</w:t>
+      </w:r>
       <w:r>
         <w:rPr>
           <w:b/>
           <w:bCs/>
         </w:rPr>
-        <w:t>Privilège </w:t>
-      </w:r>
-      <w:r>
-        <w:t>:</w:t>
-      </w:r>
-      <w:r>
-        <w:t xml:space="preserve"> représentation des privilèges offertes aux vendeurs</w:t>
-      </w:r>
-    </w:p>
-    <w:p>
-      <w:pPr>
-        <w:pStyle w:val="Paragraphedeliste"/>
-        <w:numPr>
-          <w:ilvl w:val="0"/>
-          <w:numId w:val="7"/>
-        </w:numPr>
-      </w:pPr>
+        <w:t xml:space="preserve"> « enum »</w:t>
+      </w:r>
       <w:r>
         <w:rPr>
           <w:b/>
           <w:bCs/>
         </w:rPr>
-        <w:t>Réclamation </w:t>
+        <w:t> </w:t>
       </w:r>
       <w:r>
         <w:t>:</w:t>
       </w:r>
       <w:r>
-        <w:t xml:space="preserve"> représente les réclamations à effectuer à rapport à un document</w:t>
+        <w:t xml:space="preserve"> représentation des privilèges offertes aux vendeurs</w:t>
+      </w:r>
+    </w:p>
+    <w:p>
+      <w:pPr>
+        <w:pStyle w:val="Paragraphedeliste"/>
+        <w:numPr>
+          <w:ilvl w:val="0"/>
+          <w:numId w:val="7"/>
+        </w:numPr>
+      </w:pPr>
+      <w:r>
+        <w:rPr>
+          <w:b/>
+          <w:bCs/>
+        </w:rPr>
+        <w:t>Alerte </w:t>
+      </w:r>
+      <w:r>
+        <w:t>:</w:t>
+      </w:r>
+      <w:r>
+        <w:t xml:space="preserve"> représente une alerte automatique</w:t>
+      </w:r>
+    </w:p>
+    <w:p>
+      <w:pPr>
+        <w:pStyle w:val="Paragraphedeliste"/>
+        <w:numPr>
+          <w:ilvl w:val="0"/>
+          <w:numId w:val="7"/>
+        </w:numPr>
+      </w:pPr>
+      <w:r>
+        <w:rPr>
+          <w:b/>
+          <w:bCs/>
+        </w:rPr>
+        <w:t>Notification </w:t>
+      </w:r>
+      <w:r>
+        <w:t>:</w:t>
+      </w:r>
+      <w:r>
+        <w:t xml:space="preserve"> Représente une notification</w:t>
       </w:r>
     </w:p>
     <w:p>
@@ -1406,1876 +2629,6 @@
       </w:r>
     </w:p>
     <w:p/>
-    <w:tbl>
-      <w:tblPr>
-        <w:tblStyle w:val="Grilledutableau"/>
-        <w:tblW w:w="0" w:type="auto"/>
-        <w:jc w:val="center"/>
-        <w:tblLook w:val="04A0" w:firstRow="1" w:lastRow="0" w:firstColumn="1" w:lastColumn="0" w:noHBand="0" w:noVBand="1"/>
-      </w:tblPr>
-      <w:tblGrid>
-        <w:gridCol w:w="3726"/>
-        <w:gridCol w:w="4207"/>
-        <w:gridCol w:w="1129"/>
-      </w:tblGrid>
-      <w:tr>
-        <w:trPr>
-          <w:jc w:val="center"/>
-        </w:trPr>
-        <w:tc>
-          <w:tcPr>
-            <w:tcW w:w="0" w:type="auto"/>
-          </w:tcPr>
-          <w:p>
-            <w:r>
-              <w:t>Nom de la classe</w:t>
-            </w:r>
-          </w:p>
-        </w:tc>
-        <w:tc>
-          <w:tcPr>
-            <w:tcW w:w="0" w:type="auto"/>
-          </w:tcPr>
-          <w:p>
-            <w:r>
-              <w:t>Attributs</w:t>
-            </w:r>
-          </w:p>
-        </w:tc>
-        <w:tc>
-          <w:tcPr>
-            <w:tcW w:w="0" w:type="auto"/>
-          </w:tcPr>
-          <w:p>
-            <w:r>
-              <w:t>Méthodes</w:t>
-            </w:r>
-          </w:p>
-        </w:tc>
-      </w:tr>
-      <w:tr>
-        <w:trPr>
-          <w:jc w:val="center"/>
-        </w:trPr>
-        <w:tc>
-          <w:tcPr>
-            <w:tcW w:w="0" w:type="auto"/>
-          </w:tcPr>
-          <w:p>
-            <w:r>
-              <w:t>Utilisateur</w:t>
-            </w:r>
-          </w:p>
-          <w:p>
-            <w:r>
-              <w:t>(Administrateur,</w:t>
-            </w:r>
-          </w:p>
-          <w:p>
-            <w:r>
-              <w:t>Responsable,</w:t>
-            </w:r>
-          </w:p>
-          <w:p>
-            <w:r>
-              <w:t>Magasinier,</w:t>
-            </w:r>
-          </w:p>
-          <w:p>
-            <w:r>
-              <w:t>Boutiquier,</w:t>
-            </w:r>
-          </w:p>
-          <w:p>
-            <w:r>
-              <w:t>Vendeur)</w:t>
-            </w:r>
-          </w:p>
-        </w:tc>
-        <w:tc>
-          <w:tcPr>
-            <w:tcW w:w="0" w:type="auto"/>
-          </w:tcPr>
-          <w:p>
-            <w:pPr>
-              <w:pStyle w:val="Paragraphedeliste"/>
-              <w:numPr>
-                <w:ilvl w:val="0"/>
-                <w:numId w:val="9"/>
-              </w:numPr>
-              <w:ind w:left="298" w:hanging="284"/>
-            </w:pPr>
-            <w:r>
-              <w:t>I</w:t>
-            </w:r>
-            <w:r>
-              <w:t>d</w:t>
-            </w:r>
-            <w:r>
-              <w:t> : UUID</w:t>
-            </w:r>
-          </w:p>
-          <w:p>
-            <w:pPr>
-              <w:pStyle w:val="Paragraphedeliste"/>
-              <w:numPr>
-                <w:ilvl w:val="0"/>
-                <w:numId w:val="9"/>
-              </w:numPr>
-              <w:ind w:left="298" w:hanging="284"/>
-            </w:pPr>
-            <w:proofErr w:type="spellStart"/>
-            <w:proofErr w:type="gramStart"/>
-            <w:r>
-              <w:t>lastName</w:t>
-            </w:r>
-            <w:proofErr w:type="spellEnd"/>
-            <w:proofErr w:type="gramEnd"/>
-            <w:r>
-              <w:t> : string</w:t>
-            </w:r>
-          </w:p>
-          <w:p>
-            <w:pPr>
-              <w:pStyle w:val="Paragraphedeliste"/>
-              <w:numPr>
-                <w:ilvl w:val="0"/>
-                <w:numId w:val="9"/>
-              </w:numPr>
-              <w:ind w:left="298" w:hanging="284"/>
-            </w:pPr>
-            <w:proofErr w:type="spellStart"/>
-            <w:proofErr w:type="gramStart"/>
-            <w:r>
-              <w:t>firstName</w:t>
-            </w:r>
-            <w:proofErr w:type="spellEnd"/>
-            <w:proofErr w:type="gramEnd"/>
-            <w:r>
-              <w:t> : string</w:t>
-            </w:r>
-          </w:p>
-          <w:p>
-            <w:pPr>
-              <w:pStyle w:val="Paragraphedeliste"/>
-              <w:numPr>
-                <w:ilvl w:val="0"/>
-                <w:numId w:val="9"/>
-              </w:numPr>
-              <w:ind w:left="298" w:hanging="284"/>
-            </w:pPr>
-            <w:proofErr w:type="spellStart"/>
-            <w:proofErr w:type="gramStart"/>
-            <w:r>
-              <w:t>birthDate</w:t>
-            </w:r>
-            <w:proofErr w:type="spellEnd"/>
-            <w:proofErr w:type="gramEnd"/>
-            <w:r>
-              <w:t> : Date</w:t>
-            </w:r>
-          </w:p>
-          <w:p>
-            <w:pPr>
-              <w:pStyle w:val="Paragraphedeliste"/>
-              <w:numPr>
-                <w:ilvl w:val="0"/>
-                <w:numId w:val="9"/>
-              </w:numPr>
-              <w:ind w:left="298" w:hanging="284"/>
-            </w:pPr>
-            <w:proofErr w:type="spellStart"/>
-            <w:proofErr w:type="gramStart"/>
-            <w:r>
-              <w:t>birthLand</w:t>
-            </w:r>
-            <w:proofErr w:type="spellEnd"/>
-            <w:proofErr w:type="gramEnd"/>
-            <w:r>
-              <w:t> : Date</w:t>
-            </w:r>
-          </w:p>
-          <w:p>
-            <w:pPr>
-              <w:pStyle w:val="Paragraphedeliste"/>
-              <w:numPr>
-                <w:ilvl w:val="0"/>
-                <w:numId w:val="9"/>
-              </w:numPr>
-              <w:ind w:left="298" w:hanging="284"/>
-            </w:pPr>
-            <w:proofErr w:type="spellStart"/>
-            <w:proofErr w:type="gramStart"/>
-            <w:r>
-              <w:t>functionStartDate</w:t>
-            </w:r>
-            <w:proofErr w:type="spellEnd"/>
-            <w:proofErr w:type="gramEnd"/>
-            <w:r>
-              <w:t> : Date</w:t>
-            </w:r>
-          </w:p>
-          <w:p>
-            <w:pPr>
-              <w:pStyle w:val="Paragraphedeliste"/>
-              <w:numPr>
-                <w:ilvl w:val="0"/>
-                <w:numId w:val="9"/>
-              </w:numPr>
-              <w:ind w:left="298" w:hanging="284"/>
-            </w:pPr>
-            <w:proofErr w:type="spellStart"/>
-            <w:proofErr w:type="gramStart"/>
-            <w:r>
-              <w:t>postOccupate</w:t>
-            </w:r>
-            <w:proofErr w:type="spellEnd"/>
-            <w:proofErr w:type="gramEnd"/>
-            <w:r>
-              <w:t xml:space="preserve"> : </w:t>
-            </w:r>
-            <w:proofErr w:type="spellStart"/>
-            <w:r>
-              <w:t>enum</w:t>
-            </w:r>
-            <w:proofErr w:type="spellEnd"/>
-            <w:r>
-              <w:t>(</w:t>
-            </w:r>
-            <w:proofErr w:type="spellStart"/>
-            <w:r>
-              <w:t>UtilisateurEnum</w:t>
-            </w:r>
-            <w:proofErr w:type="spellEnd"/>
-            <w:r>
-              <w:t>)</w:t>
-            </w:r>
-          </w:p>
-          <w:p>
-            <w:pPr>
-              <w:pStyle w:val="Paragraphedeliste"/>
-              <w:numPr>
-                <w:ilvl w:val="0"/>
-                <w:numId w:val="9"/>
-              </w:numPr>
-              <w:ind w:left="298" w:hanging="284"/>
-            </w:pPr>
-            <w:proofErr w:type="spellStart"/>
-            <w:proofErr w:type="gramStart"/>
-            <w:r>
-              <w:t>adress</w:t>
-            </w:r>
-            <w:proofErr w:type="spellEnd"/>
-            <w:proofErr w:type="gramEnd"/>
-            <w:r>
-              <w:t> : string</w:t>
-            </w:r>
-          </w:p>
-          <w:p>
-            <w:pPr>
-              <w:pStyle w:val="Paragraphedeliste"/>
-              <w:numPr>
-                <w:ilvl w:val="0"/>
-                <w:numId w:val="9"/>
-              </w:numPr>
-              <w:ind w:left="298" w:hanging="284"/>
-            </w:pPr>
-            <w:proofErr w:type="gramStart"/>
-            <w:r>
-              <w:t>email</w:t>
-            </w:r>
-            <w:proofErr w:type="gramEnd"/>
-            <w:r>
-              <w:t> : string</w:t>
-            </w:r>
-          </w:p>
-          <w:p>
-            <w:pPr>
-              <w:pStyle w:val="Paragraphedeliste"/>
-              <w:numPr>
-                <w:ilvl w:val="0"/>
-                <w:numId w:val="9"/>
-              </w:numPr>
-              <w:ind w:left="298" w:hanging="284"/>
-            </w:pPr>
-            <w:proofErr w:type="spellStart"/>
-            <w:proofErr w:type="gramStart"/>
-            <w:r>
-              <w:t>salary</w:t>
-            </w:r>
-            <w:proofErr w:type="spellEnd"/>
-            <w:proofErr w:type="gramEnd"/>
-            <w:r>
-              <w:t xml:space="preserve"> : </w:t>
-            </w:r>
-            <w:proofErr w:type="spellStart"/>
-            <w:r>
-              <w:t>BigDecimal</w:t>
-            </w:r>
-            <w:proofErr w:type="spellEnd"/>
-          </w:p>
-          <w:p>
-            <w:pPr>
-              <w:pStyle w:val="Paragraphedeliste"/>
-              <w:numPr>
-                <w:ilvl w:val="0"/>
-                <w:numId w:val="9"/>
-              </w:numPr>
-              <w:ind w:left="298" w:hanging="284"/>
-            </w:pPr>
-            <w:proofErr w:type="spellStart"/>
-            <w:proofErr w:type="gramStart"/>
-            <w:r>
-              <w:t>telephone</w:t>
-            </w:r>
-            <w:proofErr w:type="spellEnd"/>
-            <w:proofErr w:type="gramEnd"/>
-            <w:r>
-              <w:t> : string</w:t>
-            </w:r>
-          </w:p>
-          <w:p>
-            <w:pPr>
-              <w:pStyle w:val="Paragraphedeliste"/>
-              <w:numPr>
-                <w:ilvl w:val="0"/>
-                <w:numId w:val="9"/>
-              </w:numPr>
-              <w:ind w:left="298" w:hanging="284"/>
-            </w:pPr>
-            <w:proofErr w:type="spellStart"/>
-            <w:proofErr w:type="gramStart"/>
-            <w:r>
-              <w:t>schoolDegree</w:t>
-            </w:r>
-            <w:proofErr w:type="spellEnd"/>
-            <w:proofErr w:type="gramEnd"/>
-            <w:r>
-              <w:t> : string</w:t>
-            </w:r>
-          </w:p>
-          <w:p>
-            <w:pPr>
-              <w:pStyle w:val="Paragraphedeliste"/>
-              <w:numPr>
-                <w:ilvl w:val="0"/>
-                <w:numId w:val="9"/>
-              </w:numPr>
-              <w:ind w:left="298" w:hanging="284"/>
-            </w:pPr>
-            <w:proofErr w:type="spellStart"/>
-            <w:proofErr w:type="gramStart"/>
-            <w:r>
-              <w:t>picture</w:t>
-            </w:r>
-            <w:proofErr w:type="spellEnd"/>
-            <w:proofErr w:type="gramEnd"/>
-            <w:r>
-              <w:t> : string</w:t>
-            </w:r>
-          </w:p>
-          <w:p>
-            <w:pPr>
-              <w:pStyle w:val="Paragraphedeliste"/>
-              <w:ind w:left="298"/>
-            </w:pPr>
-          </w:p>
-          <w:p>
-            <w:pPr>
-              <w:ind w:left="14"/>
-            </w:pPr>
-          </w:p>
-        </w:tc>
-        <w:tc>
-          <w:tcPr>
-            <w:tcW w:w="0" w:type="auto"/>
-          </w:tcPr>
-          <w:p/>
-        </w:tc>
-      </w:tr>
-      <w:tr>
-        <w:trPr>
-          <w:jc w:val="center"/>
-        </w:trPr>
-        <w:tc>
-          <w:tcPr>
-            <w:tcW w:w="0" w:type="auto"/>
-          </w:tcPr>
-          <w:p>
-            <w:r>
-              <w:t>Privilège</w:t>
-            </w:r>
-          </w:p>
-        </w:tc>
-        <w:tc>
-          <w:tcPr>
-            <w:tcW w:w="0" w:type="auto"/>
-          </w:tcPr>
-          <w:p>
-            <w:pPr>
-              <w:pStyle w:val="Paragraphedeliste"/>
-              <w:numPr>
-                <w:ilvl w:val="0"/>
-                <w:numId w:val="9"/>
-              </w:numPr>
-              <w:ind w:left="298" w:hanging="284"/>
-            </w:pPr>
-            <w:proofErr w:type="gramStart"/>
-            <w:r>
-              <w:t>id</w:t>
-            </w:r>
-            <w:proofErr w:type="gramEnd"/>
-            <w:r>
-              <w:t xml:space="preserve"> : </w:t>
-            </w:r>
-            <w:proofErr w:type="spellStart"/>
-            <w:r>
-              <w:t>uuid</w:t>
-            </w:r>
-            <w:proofErr w:type="spellEnd"/>
-          </w:p>
-          <w:p>
-            <w:pPr>
-              <w:pStyle w:val="Paragraphedeliste"/>
-              <w:numPr>
-                <w:ilvl w:val="0"/>
-                <w:numId w:val="9"/>
-              </w:numPr>
-              <w:ind w:left="298" w:hanging="284"/>
-            </w:pPr>
-            <w:proofErr w:type="spellStart"/>
-            <w:proofErr w:type="gramStart"/>
-            <w:r>
-              <w:t>name</w:t>
-            </w:r>
-            <w:proofErr w:type="spellEnd"/>
-            <w:proofErr w:type="gramEnd"/>
-            <w:r>
-              <w:t> : string</w:t>
-            </w:r>
-          </w:p>
-        </w:tc>
-        <w:tc>
-          <w:tcPr>
-            <w:tcW w:w="0" w:type="auto"/>
-          </w:tcPr>
-          <w:p/>
-        </w:tc>
-      </w:tr>
-      <w:tr>
-        <w:trPr>
-          <w:jc w:val="center"/>
-        </w:trPr>
-        <w:tc>
-          <w:tcPr>
-            <w:tcW w:w="0" w:type="auto"/>
-          </w:tcPr>
-          <w:p>
-            <w:r>
-              <w:t>Vendeur</w:t>
-            </w:r>
-          </w:p>
-        </w:tc>
-        <w:tc>
-          <w:tcPr>
-            <w:tcW w:w="0" w:type="auto"/>
-          </w:tcPr>
-          <w:p>
-            <w:pPr>
-              <w:pStyle w:val="Paragraphedeliste"/>
-              <w:numPr>
-                <w:ilvl w:val="0"/>
-                <w:numId w:val="10"/>
-              </w:numPr>
-            </w:pPr>
-            <w:proofErr w:type="spellStart"/>
-            <w:proofErr w:type="gramStart"/>
-            <w:r>
-              <w:t>extends</w:t>
-            </w:r>
-            <w:proofErr w:type="spellEnd"/>
-            <w:proofErr w:type="gramEnd"/>
-            <w:r>
-              <w:t xml:space="preserve"> Utilisateurs</w:t>
-            </w:r>
-          </w:p>
-          <w:p>
-            <w:pPr>
-              <w:pStyle w:val="Paragraphedeliste"/>
-              <w:numPr>
-                <w:ilvl w:val="0"/>
-                <w:numId w:val="10"/>
-              </w:numPr>
-            </w:pPr>
-          </w:p>
-        </w:tc>
-        <w:tc>
-          <w:tcPr>
-            <w:tcW w:w="0" w:type="auto"/>
-          </w:tcPr>
-          <w:p/>
-        </w:tc>
-      </w:tr>
-      <w:tr>
-        <w:trPr>
-          <w:jc w:val="center"/>
-        </w:trPr>
-        <w:tc>
-          <w:tcPr>
-            <w:tcW w:w="0" w:type="auto"/>
-          </w:tcPr>
-          <w:p>
-            <w:r>
-              <w:t>Produit</w:t>
-            </w:r>
-          </w:p>
-          <w:p>
-            <w:r>
-              <w:t>(</w:t>
-            </w:r>
-            <w:proofErr w:type="spellStart"/>
-            <w:r>
-              <w:t>ProduitEnGros</w:t>
-            </w:r>
-            <w:proofErr w:type="spellEnd"/>
-            <w:r>
-              <w:t>,</w:t>
-            </w:r>
-          </w:p>
-          <w:p>
-            <w:proofErr w:type="spellStart"/>
-            <w:r>
-              <w:t>ProduitEnDetail</w:t>
-            </w:r>
-            <w:proofErr w:type="spellEnd"/>
-            <w:r>
-              <w:t>)</w:t>
-            </w:r>
-          </w:p>
-        </w:tc>
-        <w:tc>
-          <w:tcPr>
-            <w:tcW w:w="0" w:type="auto"/>
-          </w:tcPr>
-          <w:p>
-            <w:pPr>
-              <w:pStyle w:val="Paragraphedeliste"/>
-              <w:numPr>
-                <w:ilvl w:val="0"/>
-                <w:numId w:val="10"/>
-              </w:numPr>
-            </w:pPr>
-            <w:r>
-              <w:t>I</w:t>
-            </w:r>
-            <w:r>
-              <w:t>d</w:t>
-            </w:r>
-            <w:r>
-              <w:t xml:space="preserve"> : </w:t>
-            </w:r>
-            <w:proofErr w:type="spellStart"/>
-            <w:r>
-              <w:t>uuid</w:t>
-            </w:r>
-            <w:proofErr w:type="spellEnd"/>
-          </w:p>
-          <w:p>
-            <w:pPr>
-              <w:pStyle w:val="Paragraphedeliste"/>
-              <w:numPr>
-                <w:ilvl w:val="0"/>
-                <w:numId w:val="10"/>
-              </w:numPr>
-            </w:pPr>
-            <w:r>
-              <w:t>Name : string</w:t>
-            </w:r>
-          </w:p>
-          <w:p>
-            <w:pPr>
-              <w:pStyle w:val="Paragraphedeliste"/>
-              <w:numPr>
-                <w:ilvl w:val="0"/>
-                <w:numId w:val="10"/>
-              </w:numPr>
-            </w:pPr>
-            <w:r>
-              <w:t>M</w:t>
-            </w:r>
-            <w:r>
-              <w:t>ar</w:t>
-            </w:r>
-            <w:r>
-              <w:t>k : string</w:t>
-            </w:r>
-          </w:p>
-          <w:p>
-            <w:pPr>
-              <w:pStyle w:val="Paragraphedeliste"/>
-              <w:numPr>
-                <w:ilvl w:val="0"/>
-                <w:numId w:val="10"/>
-              </w:numPr>
-            </w:pPr>
-            <w:proofErr w:type="spellStart"/>
-            <w:proofErr w:type="gramStart"/>
-            <w:r>
-              <w:t>quantiteDisponible</w:t>
-            </w:r>
-            <w:proofErr w:type="spellEnd"/>
-            <w:proofErr w:type="gramEnd"/>
-            <w:r>
-              <w:t xml:space="preserve"> : </w:t>
-            </w:r>
-            <w:proofErr w:type="spellStart"/>
-            <w:r>
-              <w:t>int</w:t>
-            </w:r>
-            <w:proofErr w:type="spellEnd"/>
-          </w:p>
-        </w:tc>
-        <w:tc>
-          <w:tcPr>
-            <w:tcW w:w="0" w:type="auto"/>
-          </w:tcPr>
-          <w:p/>
-        </w:tc>
-      </w:tr>
-      <w:tr>
-        <w:trPr>
-          <w:jc w:val="center"/>
-        </w:trPr>
-        <w:tc>
-          <w:tcPr>
-            <w:tcW w:w="0" w:type="auto"/>
-          </w:tcPr>
-          <w:p>
-            <w:proofErr w:type="spellStart"/>
-            <w:r>
-              <w:lastRenderedPageBreak/>
-              <w:t>ProduitEnGros</w:t>
-            </w:r>
-            <w:proofErr w:type="spellEnd"/>
-          </w:p>
-        </w:tc>
-        <w:tc>
-          <w:tcPr>
-            <w:tcW w:w="0" w:type="auto"/>
-          </w:tcPr>
-          <w:p>
-            <w:pPr>
-              <w:pStyle w:val="Paragraphedeliste"/>
-              <w:numPr>
-                <w:ilvl w:val="0"/>
-                <w:numId w:val="11"/>
-              </w:numPr>
-            </w:pPr>
-            <w:proofErr w:type="spellStart"/>
-            <w:proofErr w:type="gramStart"/>
-            <w:r>
-              <w:t>nombreDeProduitDansUnePalette</w:t>
-            </w:r>
-            <w:proofErr w:type="spellEnd"/>
-            <w:proofErr w:type="gramEnd"/>
-            <w:r>
-              <w:t xml:space="preserve"> : </w:t>
-            </w:r>
-            <w:proofErr w:type="spellStart"/>
-            <w:r>
-              <w:t>int</w:t>
-            </w:r>
-            <w:proofErr w:type="spellEnd"/>
-          </w:p>
-          <w:p>
-            <w:pPr>
-              <w:pStyle w:val="Paragraphedeliste"/>
-              <w:numPr>
-                <w:ilvl w:val="0"/>
-                <w:numId w:val="11"/>
-              </w:numPr>
-            </w:pPr>
-            <w:proofErr w:type="spellStart"/>
-            <w:proofErr w:type="gramStart"/>
-            <w:r>
-              <w:t>quantiteSeuil</w:t>
-            </w:r>
-            <w:proofErr w:type="spellEnd"/>
-            <w:proofErr w:type="gramEnd"/>
-            <w:r>
-              <w:t xml:space="preserve"> : </w:t>
-            </w:r>
-            <w:proofErr w:type="spellStart"/>
-            <w:r>
-              <w:t>int</w:t>
-            </w:r>
-            <w:proofErr w:type="spellEnd"/>
-          </w:p>
-        </w:tc>
-        <w:tc>
-          <w:tcPr>
-            <w:tcW w:w="0" w:type="auto"/>
-          </w:tcPr>
-          <w:p/>
-        </w:tc>
-      </w:tr>
-      <w:tr>
-        <w:trPr>
-          <w:jc w:val="center"/>
-        </w:trPr>
-        <w:tc>
-          <w:tcPr>
-            <w:tcW w:w="0" w:type="auto"/>
-          </w:tcPr>
-          <w:p>
-            <w:proofErr w:type="spellStart"/>
-            <w:r>
-              <w:t>MouvementProduitEnGros</w:t>
-            </w:r>
-            <w:proofErr w:type="spellEnd"/>
-          </w:p>
-        </w:tc>
-        <w:tc>
-          <w:tcPr>
-            <w:tcW w:w="0" w:type="auto"/>
-          </w:tcPr>
-          <w:p>
-            <w:pPr>
-              <w:pStyle w:val="Paragraphedeliste"/>
-              <w:numPr>
-                <w:ilvl w:val="0"/>
-                <w:numId w:val="12"/>
-              </w:numPr>
-            </w:pPr>
-            <w:proofErr w:type="gramStart"/>
-            <w:r>
-              <w:t>id</w:t>
-            </w:r>
-            <w:proofErr w:type="gramEnd"/>
-            <w:r>
-              <w:t xml:space="preserve">  </w:t>
-            </w:r>
-          </w:p>
-          <w:p>
-            <w:pPr>
-              <w:pStyle w:val="Paragraphedeliste"/>
-              <w:numPr>
-                <w:ilvl w:val="0"/>
-                <w:numId w:val="12"/>
-              </w:numPr>
-            </w:pPr>
-            <w:proofErr w:type="spellStart"/>
-            <w:proofErr w:type="gramStart"/>
-            <w:r>
-              <w:t>quantite</w:t>
-            </w:r>
-            <w:proofErr w:type="spellEnd"/>
-            <w:proofErr w:type="gramEnd"/>
-          </w:p>
-          <w:p>
-            <w:pPr>
-              <w:pStyle w:val="Paragraphedeliste"/>
-              <w:numPr>
-                <w:ilvl w:val="0"/>
-                <w:numId w:val="12"/>
-              </w:numPr>
-            </w:pPr>
-            <w:proofErr w:type="spellStart"/>
-            <w:proofErr w:type="gramStart"/>
-            <w:r>
-              <w:t>prixDachatUnitaire</w:t>
-            </w:r>
-            <w:proofErr w:type="spellEnd"/>
-            <w:proofErr w:type="gramEnd"/>
-          </w:p>
-          <w:p>
-            <w:pPr>
-              <w:pStyle w:val="Paragraphedeliste"/>
-              <w:numPr>
-                <w:ilvl w:val="0"/>
-                <w:numId w:val="12"/>
-              </w:numPr>
-            </w:pPr>
-            <w:proofErr w:type="spellStart"/>
-            <w:proofErr w:type="gramStart"/>
-            <w:r>
-              <w:t>prixDeVenteUnitaire</w:t>
-            </w:r>
-            <w:proofErr w:type="spellEnd"/>
-            <w:proofErr w:type="gramEnd"/>
-          </w:p>
-          <w:p>
-            <w:pPr>
-              <w:pStyle w:val="Paragraphedeliste"/>
-              <w:numPr>
-                <w:ilvl w:val="0"/>
-                <w:numId w:val="12"/>
-              </w:numPr>
-            </w:pPr>
-            <w:proofErr w:type="spellStart"/>
-            <w:proofErr w:type="gramStart"/>
-            <w:r>
-              <w:t>dateMouvement</w:t>
-            </w:r>
-            <w:proofErr w:type="spellEnd"/>
-            <w:proofErr w:type="gramEnd"/>
-          </w:p>
-          <w:p>
-            <w:pPr>
-              <w:pStyle w:val="Paragraphedeliste"/>
-              <w:numPr>
-                <w:ilvl w:val="0"/>
-                <w:numId w:val="12"/>
-              </w:numPr>
-            </w:pPr>
-            <w:proofErr w:type="spellStart"/>
-            <w:proofErr w:type="gramStart"/>
-            <w:r>
-              <w:t>typeMouvement</w:t>
-            </w:r>
-            <w:proofErr w:type="spellEnd"/>
-            <w:proofErr w:type="gramEnd"/>
-          </w:p>
-        </w:tc>
-        <w:tc>
-          <w:tcPr>
-            <w:tcW w:w="0" w:type="auto"/>
-          </w:tcPr>
-          <w:p/>
-        </w:tc>
-      </w:tr>
-      <w:tr>
-        <w:trPr>
-          <w:jc w:val="center"/>
-        </w:trPr>
-        <w:tc>
-          <w:tcPr>
-            <w:tcW w:w="0" w:type="auto"/>
-          </w:tcPr>
-          <w:p>
-            <w:proofErr w:type="spellStart"/>
-            <w:r>
-              <w:t>MouvementProduitEnDetail</w:t>
-            </w:r>
-            <w:proofErr w:type="spellEnd"/>
-          </w:p>
-        </w:tc>
-        <w:tc>
-          <w:tcPr>
-            <w:tcW w:w="0" w:type="auto"/>
-          </w:tcPr>
-          <w:p>
-            <w:pPr>
-              <w:pStyle w:val="Paragraphedeliste"/>
-              <w:numPr>
-                <w:ilvl w:val="0"/>
-                <w:numId w:val="13"/>
-              </w:numPr>
-            </w:pPr>
-            <w:proofErr w:type="gramStart"/>
-            <w:r>
-              <w:t>id</w:t>
-            </w:r>
-            <w:proofErr w:type="gramEnd"/>
-          </w:p>
-          <w:p>
-            <w:pPr>
-              <w:pStyle w:val="Paragraphedeliste"/>
-              <w:numPr>
-                <w:ilvl w:val="0"/>
-                <w:numId w:val="13"/>
-              </w:numPr>
-            </w:pPr>
-            <w:proofErr w:type="spellStart"/>
-            <w:proofErr w:type="gramStart"/>
-            <w:r>
-              <w:t>quantite</w:t>
-            </w:r>
-            <w:proofErr w:type="spellEnd"/>
-            <w:proofErr w:type="gramEnd"/>
-          </w:p>
-          <w:p>
-            <w:pPr>
-              <w:pStyle w:val="Paragraphedeliste"/>
-              <w:numPr>
-                <w:ilvl w:val="0"/>
-                <w:numId w:val="13"/>
-              </w:numPr>
-            </w:pPr>
-            <w:proofErr w:type="spellStart"/>
-            <w:proofErr w:type="gramStart"/>
-            <w:r>
-              <w:t>prixDeVenteUnitaire</w:t>
-            </w:r>
-            <w:proofErr w:type="spellEnd"/>
-            <w:proofErr w:type="gramEnd"/>
-          </w:p>
-          <w:p>
-            <w:pPr>
-              <w:pStyle w:val="Paragraphedeliste"/>
-              <w:numPr>
-                <w:ilvl w:val="0"/>
-                <w:numId w:val="13"/>
-              </w:numPr>
-            </w:pPr>
-            <w:proofErr w:type="spellStart"/>
-            <w:proofErr w:type="gramStart"/>
-            <w:r>
-              <w:t>dateMouvement</w:t>
-            </w:r>
-            <w:proofErr w:type="spellEnd"/>
-            <w:proofErr w:type="gramEnd"/>
-          </w:p>
-          <w:p>
-            <w:pPr>
-              <w:pStyle w:val="Paragraphedeliste"/>
-              <w:numPr>
-                <w:ilvl w:val="0"/>
-                <w:numId w:val="13"/>
-              </w:numPr>
-            </w:pPr>
-            <w:proofErr w:type="spellStart"/>
-            <w:proofErr w:type="gramStart"/>
-            <w:r>
-              <w:t>typeDeMouvement</w:t>
-            </w:r>
-            <w:proofErr w:type="spellEnd"/>
-            <w:proofErr w:type="gramEnd"/>
-          </w:p>
-        </w:tc>
-        <w:tc>
-          <w:tcPr>
-            <w:tcW w:w="0" w:type="auto"/>
-          </w:tcPr>
-          <w:p/>
-        </w:tc>
-      </w:tr>
-      <w:tr>
-        <w:trPr>
-          <w:jc w:val="center"/>
-        </w:trPr>
-        <w:tc>
-          <w:tcPr>
-            <w:tcW w:w="0" w:type="auto"/>
-          </w:tcPr>
-          <w:p>
-            <w:proofErr w:type="spellStart"/>
-            <w:r>
-              <w:t>Panier</w:t>
-            </w:r>
-            <w:r>
-              <w:t>Produit</w:t>
-            </w:r>
-            <w:r>
-              <w:t>EnGros</w:t>
-            </w:r>
-            <w:proofErr w:type="spellEnd"/>
-          </w:p>
-        </w:tc>
-        <w:tc>
-          <w:tcPr>
-            <w:tcW w:w="0" w:type="auto"/>
-          </w:tcPr>
-          <w:p>
-            <w:pPr>
-              <w:pStyle w:val="Paragraphedeliste"/>
-              <w:numPr>
-                <w:ilvl w:val="0"/>
-                <w:numId w:val="14"/>
-              </w:numPr>
-            </w:pPr>
-            <w:proofErr w:type="gramStart"/>
-            <w:r>
-              <w:t>id</w:t>
-            </w:r>
-            <w:proofErr w:type="gramEnd"/>
-          </w:p>
-          <w:p>
-            <w:pPr>
-              <w:pStyle w:val="Paragraphedeliste"/>
-              <w:numPr>
-                <w:ilvl w:val="0"/>
-                <w:numId w:val="14"/>
-              </w:numPr>
-            </w:pPr>
-            <w:proofErr w:type="spellStart"/>
-            <w:proofErr w:type="gramStart"/>
-            <w:r>
-              <w:t>dateCreationPanier</w:t>
-            </w:r>
-            <w:proofErr w:type="spellEnd"/>
-            <w:proofErr w:type="gramEnd"/>
-          </w:p>
-          <w:p>
-            <w:pPr>
-              <w:pStyle w:val="Paragraphedeliste"/>
-              <w:numPr>
-                <w:ilvl w:val="0"/>
-                <w:numId w:val="14"/>
-              </w:numPr>
-            </w:pPr>
-            <w:proofErr w:type="spellStart"/>
-            <w:proofErr w:type="gramStart"/>
-            <w:r>
-              <w:t>dateDeSoumission</w:t>
-            </w:r>
-            <w:proofErr w:type="spellEnd"/>
-            <w:proofErr w:type="gramEnd"/>
-          </w:p>
-        </w:tc>
-        <w:tc>
-          <w:tcPr>
-            <w:tcW w:w="0" w:type="auto"/>
-          </w:tcPr>
-          <w:p/>
-        </w:tc>
-      </w:tr>
-      <w:tr>
-        <w:trPr>
-          <w:jc w:val="center"/>
-        </w:trPr>
-        <w:tc>
-          <w:tcPr>
-            <w:tcW w:w="0" w:type="auto"/>
-          </w:tcPr>
-          <w:p>
-            <w:proofErr w:type="spellStart"/>
-            <w:r>
-              <w:t>PanierProduitEnDetail</w:t>
-            </w:r>
-            <w:proofErr w:type="spellEnd"/>
-          </w:p>
-        </w:tc>
-        <w:tc>
-          <w:tcPr>
-            <w:tcW w:w="0" w:type="auto"/>
-          </w:tcPr>
-          <w:p>
-            <w:pPr>
-              <w:pStyle w:val="Paragraphedeliste"/>
-              <w:numPr>
-                <w:ilvl w:val="0"/>
-                <w:numId w:val="14"/>
-              </w:numPr>
-            </w:pPr>
-            <w:proofErr w:type="gramStart"/>
-            <w:r>
-              <w:t>id</w:t>
-            </w:r>
-            <w:proofErr w:type="gramEnd"/>
-          </w:p>
-          <w:p>
-            <w:pPr>
-              <w:pStyle w:val="Paragraphedeliste"/>
-              <w:numPr>
-                <w:ilvl w:val="0"/>
-                <w:numId w:val="14"/>
-              </w:numPr>
-            </w:pPr>
-            <w:proofErr w:type="spellStart"/>
-            <w:proofErr w:type="gramStart"/>
-            <w:r>
-              <w:t>dateCreationPanier</w:t>
-            </w:r>
-            <w:proofErr w:type="spellEnd"/>
-            <w:proofErr w:type="gramEnd"/>
-          </w:p>
-          <w:p>
-            <w:pPr>
-              <w:pStyle w:val="Paragraphedeliste"/>
-              <w:numPr>
-                <w:ilvl w:val="0"/>
-                <w:numId w:val="14"/>
-              </w:numPr>
-            </w:pPr>
-            <w:proofErr w:type="spellStart"/>
-            <w:proofErr w:type="gramStart"/>
-            <w:r>
-              <w:t>dateDeSoumission</w:t>
-            </w:r>
-            <w:proofErr w:type="spellEnd"/>
-            <w:proofErr w:type="gramEnd"/>
-          </w:p>
-        </w:tc>
-        <w:tc>
-          <w:tcPr>
-            <w:tcW w:w="0" w:type="auto"/>
-          </w:tcPr>
-          <w:p/>
-        </w:tc>
-      </w:tr>
-      <w:tr>
-        <w:trPr>
-          <w:jc w:val="center"/>
-        </w:trPr>
-        <w:tc>
-          <w:tcPr>
-            <w:tcW w:w="0" w:type="auto"/>
-          </w:tcPr>
-          <w:p>
-            <w:r>
-              <w:t>Document</w:t>
-            </w:r>
-          </w:p>
-          <w:p>
-            <w:r>
-              <w:t xml:space="preserve">(Facture, Commande, </w:t>
-            </w:r>
-            <w:proofErr w:type="spellStart"/>
-            <w:r>
-              <w:t>ApprovissionnementMagasin</w:t>
-            </w:r>
-            <w:proofErr w:type="spellEnd"/>
-            <w:r>
-              <w:t>,</w:t>
-            </w:r>
-          </w:p>
-          <w:p>
-            <w:proofErr w:type="spellStart"/>
-            <w:r>
-              <w:t>ApprovisionnementBoutique</w:t>
-            </w:r>
-            <w:proofErr w:type="spellEnd"/>
-            <w:r>
-              <w:t>)</w:t>
-            </w:r>
-          </w:p>
-        </w:tc>
-        <w:tc>
-          <w:tcPr>
-            <w:tcW w:w="0" w:type="auto"/>
-          </w:tcPr>
-          <w:p>
-            <w:pPr>
-              <w:pStyle w:val="Paragraphedeliste"/>
-              <w:numPr>
-                <w:ilvl w:val="0"/>
-                <w:numId w:val="14"/>
-              </w:numPr>
-            </w:pPr>
-            <w:proofErr w:type="gramStart"/>
-            <w:r>
-              <w:t>id</w:t>
-            </w:r>
-            <w:proofErr w:type="gramEnd"/>
-            <w:r>
-              <w:t> :</w:t>
-            </w:r>
-            <w:proofErr w:type="spellStart"/>
-            <w:r>
-              <w:t>uuid</w:t>
-            </w:r>
-            <w:proofErr w:type="spellEnd"/>
-          </w:p>
-          <w:p>
-            <w:pPr>
-              <w:pStyle w:val="Paragraphedeliste"/>
-              <w:numPr>
-                <w:ilvl w:val="0"/>
-                <w:numId w:val="14"/>
-              </w:numPr>
-            </w:pPr>
-            <w:proofErr w:type="spellStart"/>
-            <w:proofErr w:type="gramStart"/>
-            <w:r>
-              <w:t>dateDeCreation</w:t>
-            </w:r>
-            <w:proofErr w:type="spellEnd"/>
-            <w:proofErr w:type="gramEnd"/>
-            <w:r>
-              <w:t> : Date</w:t>
-            </w:r>
-          </w:p>
-          <w:p>
-            <w:pPr>
-              <w:pStyle w:val="Paragraphedeliste"/>
-              <w:numPr>
-                <w:ilvl w:val="0"/>
-                <w:numId w:val="14"/>
-              </w:numPr>
-            </w:pPr>
-            <w:proofErr w:type="spellStart"/>
-            <w:proofErr w:type="gramStart"/>
-            <w:r>
-              <w:t>typeDocument</w:t>
-            </w:r>
-            <w:proofErr w:type="spellEnd"/>
-            <w:proofErr w:type="gramEnd"/>
-            <w:r>
-              <w:t> : string</w:t>
-            </w:r>
-          </w:p>
-          <w:p>
-            <w:pPr>
-              <w:pStyle w:val="Paragraphedeliste"/>
-              <w:numPr>
-                <w:ilvl w:val="0"/>
-                <w:numId w:val="14"/>
-              </w:numPr>
-            </w:pPr>
-            <w:proofErr w:type="spellStart"/>
-            <w:proofErr w:type="gramStart"/>
-            <w:r>
-              <w:t>cheminDeStockage</w:t>
-            </w:r>
-            <w:proofErr w:type="spellEnd"/>
-            <w:proofErr w:type="gramEnd"/>
-            <w:r>
-              <w:t> : string</w:t>
-            </w:r>
-          </w:p>
-          <w:p>
-            <w:pPr>
-              <w:pStyle w:val="Paragraphedeliste"/>
-              <w:numPr>
-                <w:ilvl w:val="0"/>
-                <w:numId w:val="14"/>
-              </w:numPr>
-            </w:pPr>
-            <w:proofErr w:type="gramStart"/>
-            <w:r>
-              <w:t>description</w:t>
-            </w:r>
-            <w:proofErr w:type="gramEnd"/>
-            <w:r>
-              <w:t> : Texte</w:t>
-            </w:r>
-          </w:p>
-        </w:tc>
-        <w:tc>
-          <w:tcPr>
-            <w:tcW w:w="0" w:type="auto"/>
-          </w:tcPr>
-          <w:p/>
-        </w:tc>
-      </w:tr>
-      <w:tr>
-        <w:trPr>
-          <w:jc w:val="center"/>
-        </w:trPr>
-        <w:tc>
-          <w:tcPr>
-            <w:tcW w:w="0" w:type="auto"/>
-          </w:tcPr>
-          <w:p>
-            <w:proofErr w:type="spellStart"/>
-            <w:r>
-              <w:t>ApprovisionnementMagasin</w:t>
-            </w:r>
-            <w:proofErr w:type="spellEnd"/>
-          </w:p>
-        </w:tc>
-        <w:tc>
-          <w:tcPr>
-            <w:tcW w:w="0" w:type="auto"/>
-          </w:tcPr>
-          <w:p>
-            <w:pPr>
-              <w:pStyle w:val="Paragraphedeliste"/>
-              <w:numPr>
-                <w:ilvl w:val="0"/>
-                <w:numId w:val="14"/>
-              </w:numPr>
-            </w:pPr>
-            <w:proofErr w:type="gramStart"/>
-            <w:r>
-              <w:t>id</w:t>
-            </w:r>
-            <w:proofErr w:type="gramEnd"/>
-            <w:r>
-              <w:t xml:space="preserve"> : </w:t>
-            </w:r>
-            <w:proofErr w:type="spellStart"/>
-            <w:r>
-              <w:t>uuid</w:t>
-            </w:r>
-            <w:proofErr w:type="spellEnd"/>
-          </w:p>
-          <w:p>
-            <w:pPr>
-              <w:pStyle w:val="Paragraphedeliste"/>
-              <w:numPr>
-                <w:ilvl w:val="0"/>
-                <w:numId w:val="14"/>
-              </w:numPr>
-            </w:pPr>
-            <w:proofErr w:type="spellStart"/>
-            <w:proofErr w:type="gramStart"/>
-            <w:r>
-              <w:t>dateDapprovisionnement</w:t>
-            </w:r>
-            <w:proofErr w:type="spellEnd"/>
-            <w:proofErr w:type="gramEnd"/>
-            <w:r>
-              <w:t> : Date</w:t>
-            </w:r>
-          </w:p>
-          <w:p>
-            <w:pPr>
-              <w:pStyle w:val="Paragraphedeliste"/>
-            </w:pPr>
-          </w:p>
-        </w:tc>
-        <w:tc>
-          <w:tcPr>
-            <w:tcW w:w="0" w:type="auto"/>
-          </w:tcPr>
-          <w:p/>
-        </w:tc>
-      </w:tr>
-      <w:tr>
-        <w:trPr>
-          <w:jc w:val="center"/>
-        </w:trPr>
-        <w:tc>
-          <w:tcPr>
-            <w:tcW w:w="0" w:type="auto"/>
-          </w:tcPr>
-          <w:p>
-            <w:proofErr w:type="spellStart"/>
-            <w:r>
-              <w:t>ApprovisionnementBoutique</w:t>
-            </w:r>
-            <w:proofErr w:type="spellEnd"/>
-          </w:p>
-        </w:tc>
-        <w:tc>
-          <w:tcPr>
-            <w:tcW w:w="0" w:type="auto"/>
-          </w:tcPr>
-          <w:p>
-            <w:pPr>
-              <w:pStyle w:val="Paragraphedeliste"/>
-              <w:numPr>
-                <w:ilvl w:val="0"/>
-                <w:numId w:val="14"/>
-              </w:numPr>
-            </w:pPr>
-            <w:proofErr w:type="gramStart"/>
-            <w:r>
-              <w:t>id</w:t>
-            </w:r>
-            <w:proofErr w:type="gramEnd"/>
-            <w:r>
-              <w:t xml:space="preserve"> : </w:t>
-            </w:r>
-            <w:proofErr w:type="spellStart"/>
-            <w:r>
-              <w:t>uuid</w:t>
-            </w:r>
-            <w:proofErr w:type="spellEnd"/>
-          </w:p>
-          <w:p>
-            <w:pPr>
-              <w:pStyle w:val="Paragraphedeliste"/>
-              <w:numPr>
-                <w:ilvl w:val="0"/>
-                <w:numId w:val="14"/>
-              </w:numPr>
-            </w:pPr>
-            <w:proofErr w:type="spellStart"/>
-            <w:proofErr w:type="gramStart"/>
-            <w:r>
-              <w:t>dateDapprovisionnement</w:t>
-            </w:r>
-            <w:proofErr w:type="spellEnd"/>
-            <w:proofErr w:type="gramEnd"/>
-            <w:r>
-              <w:t> : Date</w:t>
-            </w:r>
-          </w:p>
-        </w:tc>
-        <w:tc>
-          <w:tcPr>
-            <w:tcW w:w="0" w:type="auto"/>
-          </w:tcPr>
-          <w:p/>
-        </w:tc>
-      </w:tr>
-      <w:tr>
-        <w:trPr>
-          <w:jc w:val="center"/>
-        </w:trPr>
-        <w:tc>
-          <w:tcPr>
-            <w:tcW w:w="0" w:type="auto"/>
-          </w:tcPr>
-          <w:p>
-            <w:proofErr w:type="spellStart"/>
-            <w:r>
-              <w:t>VenteEnGros</w:t>
-            </w:r>
-            <w:proofErr w:type="spellEnd"/>
-          </w:p>
-        </w:tc>
-        <w:tc>
-          <w:tcPr>
-            <w:tcW w:w="0" w:type="auto"/>
-          </w:tcPr>
-          <w:p>
-            <w:pPr>
-              <w:pStyle w:val="Paragraphedeliste"/>
-              <w:numPr>
-                <w:ilvl w:val="0"/>
-                <w:numId w:val="14"/>
-              </w:numPr>
-            </w:pPr>
-            <w:proofErr w:type="gramStart"/>
-            <w:r>
-              <w:t>id</w:t>
-            </w:r>
-            <w:proofErr w:type="gramEnd"/>
-            <w:r>
-              <w:t xml:space="preserve"> : </w:t>
-            </w:r>
-            <w:proofErr w:type="spellStart"/>
-            <w:r>
-              <w:t>uuid</w:t>
-            </w:r>
-            <w:proofErr w:type="spellEnd"/>
-          </w:p>
-          <w:p>
-            <w:pPr>
-              <w:pStyle w:val="Paragraphedeliste"/>
-              <w:numPr>
-                <w:ilvl w:val="0"/>
-                <w:numId w:val="14"/>
-              </w:numPr>
-            </w:pPr>
-            <w:proofErr w:type="spellStart"/>
-            <w:proofErr w:type="gramStart"/>
-            <w:r>
-              <w:t>dateDelaVente</w:t>
-            </w:r>
-            <w:proofErr w:type="spellEnd"/>
-            <w:proofErr w:type="gramEnd"/>
-            <w:r>
-              <w:t> : date</w:t>
-            </w:r>
-          </w:p>
-          <w:p>
-            <w:pPr>
-              <w:pStyle w:val="Paragraphedeliste"/>
-              <w:numPr>
-                <w:ilvl w:val="0"/>
-                <w:numId w:val="14"/>
-              </w:numPr>
-            </w:pPr>
-            <w:proofErr w:type="gramStart"/>
-            <w:r>
-              <w:t>montant</w:t>
-            </w:r>
-            <w:proofErr w:type="gramEnd"/>
-            <w:r>
-              <w:t xml:space="preserve"> : </w:t>
-            </w:r>
-            <w:proofErr w:type="spellStart"/>
-            <w:r>
-              <w:t>BigDecimal</w:t>
-            </w:r>
-            <w:proofErr w:type="spellEnd"/>
-          </w:p>
-        </w:tc>
-        <w:tc>
-          <w:tcPr>
-            <w:tcW w:w="0" w:type="auto"/>
-          </w:tcPr>
-          <w:p/>
-        </w:tc>
-      </w:tr>
-      <w:tr>
-        <w:trPr>
-          <w:jc w:val="center"/>
-        </w:trPr>
-        <w:tc>
-          <w:tcPr>
-            <w:tcW w:w="0" w:type="auto"/>
-          </w:tcPr>
-          <w:p>
-            <w:proofErr w:type="spellStart"/>
-            <w:r>
-              <w:t>VenteEnDetail</w:t>
-            </w:r>
-            <w:proofErr w:type="spellEnd"/>
-          </w:p>
-        </w:tc>
-        <w:tc>
-          <w:tcPr>
-            <w:tcW w:w="0" w:type="auto"/>
-          </w:tcPr>
-          <w:p>
-            <w:pPr>
-              <w:pStyle w:val="Paragraphedeliste"/>
-              <w:numPr>
-                <w:ilvl w:val="0"/>
-                <w:numId w:val="14"/>
-              </w:numPr>
-            </w:pPr>
-            <w:proofErr w:type="gramStart"/>
-            <w:r>
-              <w:t>id</w:t>
-            </w:r>
-            <w:proofErr w:type="gramEnd"/>
-            <w:r>
-              <w:t xml:space="preserve"> : </w:t>
-            </w:r>
-            <w:proofErr w:type="spellStart"/>
-            <w:r>
-              <w:t>uuid</w:t>
-            </w:r>
-            <w:proofErr w:type="spellEnd"/>
-          </w:p>
-          <w:p>
-            <w:pPr>
-              <w:pStyle w:val="Paragraphedeliste"/>
-              <w:numPr>
-                <w:ilvl w:val="0"/>
-                <w:numId w:val="14"/>
-              </w:numPr>
-            </w:pPr>
-            <w:proofErr w:type="spellStart"/>
-            <w:proofErr w:type="gramStart"/>
-            <w:r>
-              <w:t>dateDelaVente</w:t>
-            </w:r>
-            <w:proofErr w:type="spellEnd"/>
-            <w:proofErr w:type="gramEnd"/>
-            <w:r>
-              <w:t> : date</w:t>
-            </w:r>
-          </w:p>
-          <w:p>
-            <w:pPr>
-              <w:pStyle w:val="Paragraphedeliste"/>
-              <w:numPr>
-                <w:ilvl w:val="0"/>
-                <w:numId w:val="14"/>
-              </w:numPr>
-            </w:pPr>
-            <w:proofErr w:type="gramStart"/>
-            <w:r>
-              <w:t>montant</w:t>
-            </w:r>
-            <w:proofErr w:type="gramEnd"/>
-            <w:r>
-              <w:t xml:space="preserve"> : </w:t>
-            </w:r>
-            <w:proofErr w:type="spellStart"/>
-            <w:r>
-              <w:t>BigDecimal</w:t>
-            </w:r>
-            <w:proofErr w:type="spellEnd"/>
-          </w:p>
-        </w:tc>
-        <w:tc>
-          <w:tcPr>
-            <w:tcW w:w="0" w:type="auto"/>
-          </w:tcPr>
-          <w:p/>
-        </w:tc>
-      </w:tr>
-      <w:tr>
-        <w:trPr>
-          <w:jc w:val="center"/>
-        </w:trPr>
-        <w:tc>
-          <w:tcPr>
-            <w:tcW w:w="0" w:type="auto"/>
-          </w:tcPr>
-          <w:p>
-            <w:r>
-              <w:t>Structure</w:t>
-            </w:r>
-          </w:p>
-        </w:tc>
-        <w:tc>
-          <w:tcPr>
-            <w:tcW w:w="0" w:type="auto"/>
-          </w:tcPr>
-          <w:p>
-            <w:pPr>
-              <w:pStyle w:val="Paragraphedeliste"/>
-              <w:numPr>
-                <w:ilvl w:val="0"/>
-                <w:numId w:val="14"/>
-              </w:numPr>
-            </w:pPr>
-            <w:proofErr w:type="gramStart"/>
-            <w:r>
-              <w:t>id</w:t>
-            </w:r>
-            <w:proofErr w:type="gramEnd"/>
-            <w:r>
-              <w:t xml:space="preserve"> : </w:t>
-            </w:r>
-            <w:proofErr w:type="spellStart"/>
-            <w:r>
-              <w:t>uuid</w:t>
-            </w:r>
-            <w:proofErr w:type="spellEnd"/>
-          </w:p>
-          <w:p>
-            <w:pPr>
-              <w:pStyle w:val="Paragraphedeliste"/>
-              <w:numPr>
-                <w:ilvl w:val="0"/>
-                <w:numId w:val="14"/>
-              </w:numPr>
-            </w:pPr>
-            <w:r>
-              <w:t>Localisation</w:t>
-            </w:r>
-          </w:p>
-          <w:p>
-            <w:pPr>
-              <w:pStyle w:val="Paragraphedeliste"/>
-              <w:numPr>
-                <w:ilvl w:val="0"/>
-                <w:numId w:val="14"/>
-              </w:numPr>
-            </w:pPr>
-            <w:r>
-              <w:t>Adresse</w:t>
-            </w:r>
-          </w:p>
-          <w:p>
-            <w:pPr>
-              <w:pStyle w:val="Paragraphedeliste"/>
-              <w:numPr>
-                <w:ilvl w:val="0"/>
-                <w:numId w:val="14"/>
-              </w:numPr>
-            </w:pPr>
-            <w:proofErr w:type="spellStart"/>
-            <w:r>
-              <w:t>Telephone</w:t>
-            </w:r>
-            <w:proofErr w:type="spellEnd"/>
-          </w:p>
-          <w:p>
-            <w:pPr>
-              <w:pStyle w:val="Paragraphedeliste"/>
-              <w:numPr>
-                <w:ilvl w:val="0"/>
-                <w:numId w:val="14"/>
-              </w:numPr>
-            </w:pPr>
-            <w:r>
-              <w:t>Email</w:t>
-            </w:r>
-          </w:p>
-          <w:p>
-            <w:pPr>
-              <w:pStyle w:val="Paragraphedeliste"/>
-              <w:numPr>
-                <w:ilvl w:val="0"/>
-                <w:numId w:val="14"/>
-              </w:numPr>
-            </w:pPr>
-            <w:proofErr w:type="spellStart"/>
-            <w:proofErr w:type="gramStart"/>
-            <w:r>
-              <w:t>numeroDouverture</w:t>
-            </w:r>
-            <w:proofErr w:type="spellEnd"/>
-            <w:proofErr w:type="gramEnd"/>
-          </w:p>
-        </w:tc>
-        <w:tc>
-          <w:tcPr>
-            <w:tcW w:w="0" w:type="auto"/>
-          </w:tcPr>
-          <w:p/>
-        </w:tc>
-      </w:tr>
-      <w:tr>
-        <w:trPr>
-          <w:jc w:val="center"/>
-        </w:trPr>
-        <w:tc>
-          <w:tcPr>
-            <w:tcW w:w="0" w:type="auto"/>
-          </w:tcPr>
-          <w:p>
-            <w:r>
-              <w:t>Client</w:t>
-            </w:r>
-          </w:p>
-        </w:tc>
-        <w:tc>
-          <w:tcPr>
-            <w:tcW w:w="0" w:type="auto"/>
-          </w:tcPr>
-          <w:p>
-            <w:pPr>
-              <w:pStyle w:val="Paragraphedeliste"/>
-              <w:numPr>
-                <w:ilvl w:val="0"/>
-                <w:numId w:val="14"/>
-              </w:numPr>
-            </w:pPr>
-            <w:proofErr w:type="gramStart"/>
-            <w:r>
-              <w:t>id</w:t>
-            </w:r>
-            <w:proofErr w:type="gramEnd"/>
-            <w:r>
-              <w:t xml:space="preserve"> : </w:t>
-            </w:r>
-            <w:proofErr w:type="spellStart"/>
-            <w:r>
-              <w:t>uuid</w:t>
-            </w:r>
-            <w:proofErr w:type="spellEnd"/>
-          </w:p>
-          <w:p>
-            <w:pPr>
-              <w:pStyle w:val="Paragraphedeliste"/>
-              <w:numPr>
-                <w:ilvl w:val="0"/>
-                <w:numId w:val="14"/>
-              </w:numPr>
-            </w:pPr>
-            <w:proofErr w:type="gramStart"/>
-            <w:r>
-              <w:t>nom</w:t>
-            </w:r>
-            <w:proofErr w:type="gramEnd"/>
-            <w:r>
-              <w:t> : string</w:t>
-            </w:r>
-          </w:p>
-          <w:p>
-            <w:pPr>
-              <w:pStyle w:val="Paragraphedeliste"/>
-              <w:numPr>
-                <w:ilvl w:val="0"/>
-                <w:numId w:val="14"/>
-              </w:numPr>
-            </w:pPr>
-            <w:proofErr w:type="spellStart"/>
-            <w:proofErr w:type="gramStart"/>
-            <w:r>
-              <w:t>telephone</w:t>
-            </w:r>
-            <w:proofErr w:type="spellEnd"/>
-            <w:proofErr w:type="gramEnd"/>
-            <w:r>
-              <w:t> : string</w:t>
-            </w:r>
-          </w:p>
-        </w:tc>
-        <w:tc>
-          <w:tcPr>
-            <w:tcW w:w="0" w:type="auto"/>
-          </w:tcPr>
-          <w:p/>
-        </w:tc>
-      </w:tr>
-      <w:tr>
-        <w:trPr>
-          <w:jc w:val="center"/>
-        </w:trPr>
-        <w:tc>
-          <w:tcPr>
-            <w:tcW w:w="0" w:type="auto"/>
-          </w:tcPr>
-          <w:p>
-            <w:proofErr w:type="spellStart"/>
-            <w:r>
-              <w:t>Reclamation</w:t>
-            </w:r>
-            <w:proofErr w:type="spellEnd"/>
-          </w:p>
-        </w:tc>
-        <w:tc>
-          <w:tcPr>
-            <w:tcW w:w="0" w:type="auto"/>
-          </w:tcPr>
-          <w:p>
-            <w:pPr>
-              <w:pStyle w:val="Paragraphedeliste"/>
-              <w:numPr>
-                <w:ilvl w:val="0"/>
-                <w:numId w:val="14"/>
-              </w:numPr>
-            </w:pPr>
-            <w:proofErr w:type="gramStart"/>
-            <w:r>
-              <w:t>id</w:t>
-            </w:r>
-            <w:proofErr w:type="gramEnd"/>
-            <w:r>
-              <w:t xml:space="preserve"> : </w:t>
-            </w:r>
-            <w:proofErr w:type="spellStart"/>
-            <w:r>
-              <w:t>uuid</w:t>
-            </w:r>
-            <w:proofErr w:type="spellEnd"/>
-          </w:p>
-          <w:p>
-            <w:pPr>
-              <w:pStyle w:val="Paragraphedeliste"/>
-              <w:numPr>
-                <w:ilvl w:val="0"/>
-                <w:numId w:val="14"/>
-              </w:numPr>
-            </w:pPr>
-            <w:proofErr w:type="gramStart"/>
-            <w:r>
-              <w:t>date</w:t>
-            </w:r>
-            <w:proofErr w:type="gramEnd"/>
-            <w:r>
-              <w:t> : Date</w:t>
-            </w:r>
-          </w:p>
-          <w:p>
-            <w:pPr>
-              <w:pStyle w:val="Paragraphedeliste"/>
-              <w:numPr>
-                <w:ilvl w:val="0"/>
-                <w:numId w:val="14"/>
-              </w:numPr>
-            </w:pPr>
-            <w:proofErr w:type="spellStart"/>
-            <w:proofErr w:type="gramStart"/>
-            <w:r>
-              <w:t>etat</w:t>
-            </w:r>
-            <w:proofErr w:type="spellEnd"/>
-            <w:proofErr w:type="gramEnd"/>
-            <w:r>
-              <w:t> : string</w:t>
-            </w:r>
-          </w:p>
-          <w:p>
-            <w:pPr>
-              <w:pStyle w:val="Paragraphedeliste"/>
-              <w:numPr>
-                <w:ilvl w:val="0"/>
-                <w:numId w:val="14"/>
-              </w:numPr>
-            </w:pPr>
-            <w:proofErr w:type="gramStart"/>
-            <w:r>
-              <w:t>description</w:t>
-            </w:r>
-            <w:proofErr w:type="gramEnd"/>
-            <w:r>
-              <w:t> : string</w:t>
-            </w:r>
-          </w:p>
-        </w:tc>
-        <w:tc>
-          <w:tcPr>
-            <w:tcW w:w="0" w:type="auto"/>
-          </w:tcPr>
-          <w:p/>
-        </w:tc>
-      </w:tr>
-    </w:tbl>
     <w:p/>
     <w:p/>
     <w:p/>
@@ -3308,7 +2661,7 @@
         <w:rFonts w:ascii="Symbol" w:hAnsi="Symbol" w:hint="default"/>
       </w:rPr>
     </w:lvl>
-    <w:lvl w:ilvl="1" w:tplc="040C0003" w:tentative="1">
+    <w:lvl w:ilvl="1" w:tplc="040C0003">
       <w:start w:val="1"/>
       <w:numFmt w:val="bullet"/>
       <w:lvlText w:val="o"/>
@@ -3647,7 +3000,7 @@
         <w:rFonts w:ascii="Symbol" w:hAnsi="Symbol" w:hint="default"/>
       </w:rPr>
     </w:lvl>
-    <w:lvl w:ilvl="1" w:tplc="040C0003" w:tentative="1">
+    <w:lvl w:ilvl="1" w:tplc="040C0003">
       <w:start w:val="1"/>
       <w:numFmt w:val="bullet"/>
       <w:lvlText w:val="o"/>
@@ -3760,7 +3113,7 @@
         <w:rFonts w:ascii="Symbol" w:hAnsi="Symbol" w:hint="default"/>
       </w:rPr>
     </w:lvl>
-    <w:lvl w:ilvl="1" w:tplc="040C0003" w:tentative="1">
+    <w:lvl w:ilvl="1" w:tplc="040C0003">
       <w:start w:val="1"/>
       <w:numFmt w:val="bullet"/>
       <w:lvlText w:val="o"/>
@@ -3873,7 +3226,7 @@
         <w:rFonts w:ascii="Symbol" w:hAnsi="Symbol" w:hint="default"/>
       </w:rPr>
     </w:lvl>
-    <w:lvl w:ilvl="1" w:tplc="040C0003" w:tentative="1">
+    <w:lvl w:ilvl="1" w:tplc="040C0003">
       <w:start w:val="1"/>
       <w:numFmt w:val="bullet"/>
       <w:lvlText w:val="o"/>
@@ -5387,6 +4740,7 @@
   <w:style w:type="character" w:default="1" w:styleId="Policepardfaut">
     <w:name w:val="Default Paragraph Font"/>
     <w:uiPriority w:val="1"/>
+    <w:semiHidden/>
     <w:unhideWhenUsed/>
   </w:style>
   <w:style w:type="table" w:default="1" w:styleId="TableauNormal">
@@ -7132,7 +6486,7 @@
       </dsp:nvSpPr>
       <dsp:spPr>
         <a:xfrm>
-          <a:off x="0" y="1659790"/>
+          <a:off x="0" y="1660057"/>
           <a:ext cx="5486400" cy="473630"/>
         </a:xfrm>
         <a:prstGeom prst="roundRect">
@@ -7191,7 +6545,7 @@
         </a:p>
       </dsp:txBody>
       <dsp:txXfrm>
-        <a:off x="0" y="1659790"/>
+        <a:off x="0" y="1660057"/>
         <a:ext cx="1645920" cy="473630"/>
       </dsp:txXfrm>
     </dsp:sp>
@@ -7202,7 +6556,7 @@
       </dsp:nvSpPr>
       <dsp:spPr>
         <a:xfrm>
-          <a:off x="0" y="1107221"/>
+          <a:off x="0" y="1107488"/>
           <a:ext cx="5486400" cy="473630"/>
         </a:xfrm>
         <a:prstGeom prst="roundRect">
@@ -7261,7 +6615,7 @@
         </a:p>
       </dsp:txBody>
       <dsp:txXfrm>
-        <a:off x="0" y="1107221"/>
+        <a:off x="0" y="1107488"/>
         <a:ext cx="1645920" cy="473630"/>
       </dsp:txXfrm>
     </dsp:sp>
@@ -7272,7 +6626,7 @@
       </dsp:nvSpPr>
       <dsp:spPr>
         <a:xfrm>
-          <a:off x="0" y="554652"/>
+          <a:off x="0" y="554919"/>
           <a:ext cx="5486400" cy="473630"/>
         </a:xfrm>
         <a:prstGeom prst="roundRect">
@@ -7331,7 +6685,7 @@
         </a:p>
       </dsp:txBody>
       <dsp:txXfrm>
-        <a:off x="0" y="554652"/>
+        <a:off x="0" y="554919"/>
         <a:ext cx="1645920" cy="473630"/>
       </dsp:txXfrm>
     </dsp:sp>
@@ -7342,7 +6696,7 @@
       </dsp:nvSpPr>
       <dsp:spPr>
         <a:xfrm>
-          <a:off x="0" y="2083"/>
+          <a:off x="0" y="2350"/>
           <a:ext cx="5486400" cy="473630"/>
         </a:xfrm>
         <a:prstGeom prst="roundRect">
@@ -7401,7 +6755,7 @@
         </a:p>
       </dsp:txBody>
       <dsp:txXfrm>
-        <a:off x="0" y="2083"/>
+        <a:off x="0" y="2350"/>
         <a:ext cx="1645920" cy="473630"/>
       </dsp:txXfrm>
     </dsp:sp>
@@ -7412,7 +6766,7 @@
       </dsp:nvSpPr>
       <dsp:spPr>
         <a:xfrm>
-          <a:off x="3215276" y="41552"/>
+          <a:off x="3215276" y="41819"/>
           <a:ext cx="592038" cy="394692"/>
         </a:xfrm>
         <a:prstGeom prst="roundRect">
@@ -7481,7 +6835,7 @@
         </a:p>
       </dsp:txBody>
       <dsp:txXfrm>
-        <a:off x="3226836" y="53112"/>
+        <a:off x="3226836" y="53379"/>
         <a:ext cx="568918" cy="371572"/>
       </dsp:txXfrm>
     </dsp:sp>
@@ -7492,7 +6846,7 @@
       </dsp:nvSpPr>
       <dsp:spPr>
         <a:xfrm>
-          <a:off x="2356821" y="436244"/>
+          <a:off x="2356821" y="436511"/>
           <a:ext cx="1154474" cy="157876"/>
         </a:xfrm>
         <a:custGeom>
@@ -7554,7 +6908,7 @@
       </dsp:nvSpPr>
       <dsp:spPr>
         <a:xfrm>
-          <a:off x="2060802" y="594121"/>
+          <a:off x="2060802" y="594388"/>
           <a:ext cx="592038" cy="394692"/>
         </a:xfrm>
         <a:prstGeom prst="roundRect">
@@ -7623,7 +6977,7 @@
         </a:p>
       </dsp:txBody>
       <dsp:txXfrm>
-        <a:off x="2072362" y="605681"/>
+        <a:off x="2072362" y="605948"/>
         <a:ext cx="568918" cy="371572"/>
       </dsp:txXfrm>
     </dsp:sp>
@@ -7634,7 +6988,7 @@
       </dsp:nvSpPr>
       <dsp:spPr>
         <a:xfrm>
-          <a:off x="1971996" y="988814"/>
+          <a:off x="1971996" y="989081"/>
           <a:ext cx="384824" cy="157876"/>
         </a:xfrm>
         <a:custGeom>
@@ -7696,7 +7050,7 @@
       </dsp:nvSpPr>
       <dsp:spPr>
         <a:xfrm>
-          <a:off x="1675977" y="1146690"/>
+          <a:off x="1675977" y="1146957"/>
           <a:ext cx="592038" cy="394692"/>
         </a:xfrm>
         <a:prstGeom prst="roundRect">
@@ -7765,7 +7119,7 @@
         </a:p>
       </dsp:txBody>
       <dsp:txXfrm>
-        <a:off x="1687537" y="1158250"/>
+        <a:off x="1687537" y="1158517"/>
         <a:ext cx="568918" cy="371572"/>
       </dsp:txXfrm>
     </dsp:sp>
@@ -7776,7 +7130,7 @@
       </dsp:nvSpPr>
       <dsp:spPr>
         <a:xfrm>
-          <a:off x="2356821" y="988814"/>
+          <a:off x="2356821" y="989081"/>
           <a:ext cx="384824" cy="157876"/>
         </a:xfrm>
         <a:custGeom>
@@ -7838,7 +7192,7 @@
       </dsp:nvSpPr>
       <dsp:spPr>
         <a:xfrm>
-          <a:off x="2445627" y="1146690"/>
+          <a:off x="2445627" y="1146957"/>
           <a:ext cx="592038" cy="394692"/>
         </a:xfrm>
         <a:prstGeom prst="roundRect">
@@ -7907,7 +7261,7 @@
         </a:p>
       </dsp:txBody>
       <dsp:txXfrm>
-        <a:off x="2457187" y="1158250"/>
+        <a:off x="2457187" y="1158517"/>
         <a:ext cx="568918" cy="371572"/>
       </dsp:txXfrm>
     </dsp:sp>
@@ -7918,7 +7272,7 @@
       </dsp:nvSpPr>
       <dsp:spPr>
         <a:xfrm>
-          <a:off x="3511296" y="436244"/>
+          <a:off x="3511296" y="436511"/>
           <a:ext cx="1154474" cy="157876"/>
         </a:xfrm>
         <a:custGeom>
@@ -7980,7 +7334,7 @@
       </dsp:nvSpPr>
       <dsp:spPr>
         <a:xfrm>
-          <a:off x="4369751" y="594121"/>
+          <a:off x="4369751" y="594388"/>
           <a:ext cx="592038" cy="394692"/>
         </a:xfrm>
         <a:prstGeom prst="roundRect">
@@ -8049,7 +7403,7 @@
         </a:p>
       </dsp:txBody>
       <dsp:txXfrm>
-        <a:off x="4381311" y="605681"/>
+        <a:off x="4381311" y="605948"/>
         <a:ext cx="568918" cy="371572"/>
       </dsp:txXfrm>
     </dsp:sp>
@@ -8060,7 +7414,7 @@
       </dsp:nvSpPr>
       <dsp:spPr>
         <a:xfrm>
-          <a:off x="4280945" y="988814"/>
+          <a:off x="4280945" y="989081"/>
           <a:ext cx="384824" cy="157876"/>
         </a:xfrm>
         <a:custGeom>
@@ -8122,7 +7476,7 @@
       </dsp:nvSpPr>
       <dsp:spPr>
         <a:xfrm>
-          <a:off x="3984926" y="1146690"/>
+          <a:off x="3984926" y="1146957"/>
           <a:ext cx="592038" cy="394692"/>
         </a:xfrm>
         <a:prstGeom prst="roundRect">
@@ -8191,7 +7545,7 @@
         </a:p>
       </dsp:txBody>
       <dsp:txXfrm>
-        <a:off x="3996486" y="1158250"/>
+        <a:off x="3996486" y="1158517"/>
         <a:ext cx="568918" cy="371572"/>
       </dsp:txXfrm>
     </dsp:sp>
@@ -8202,7 +7556,7 @@
       </dsp:nvSpPr>
       <dsp:spPr>
         <a:xfrm>
-          <a:off x="3511296" y="1541383"/>
+          <a:off x="3511296" y="1541650"/>
           <a:ext cx="769649" cy="157876"/>
         </a:xfrm>
         <a:custGeom>
@@ -8264,7 +7618,7 @@
       </dsp:nvSpPr>
       <dsp:spPr>
         <a:xfrm>
-          <a:off x="3215276" y="1699260"/>
+          <a:off x="3215276" y="1699527"/>
           <a:ext cx="592038" cy="394692"/>
         </a:xfrm>
         <a:prstGeom prst="roundRect">
@@ -8333,7 +7687,7 @@
         </a:p>
       </dsp:txBody>
       <dsp:txXfrm>
-        <a:off x="3226836" y="1710820"/>
+        <a:off x="3226836" y="1711087"/>
         <a:ext cx="568918" cy="371572"/>
       </dsp:txXfrm>
     </dsp:sp>
@@ -8344,7 +7698,7 @@
       </dsp:nvSpPr>
       <dsp:spPr>
         <a:xfrm>
-          <a:off x="4235225" y="1541383"/>
+          <a:off x="4235225" y="1541650"/>
           <a:ext cx="91440" cy="157876"/>
         </a:xfrm>
         <a:custGeom>
@@ -8400,7 +7754,7 @@
       </dsp:nvSpPr>
       <dsp:spPr>
         <a:xfrm>
-          <a:off x="3984926" y="1699260"/>
+          <a:off x="3984926" y="1699527"/>
           <a:ext cx="592038" cy="394692"/>
         </a:xfrm>
         <a:prstGeom prst="roundRect">
@@ -8469,7 +7823,7 @@
         </a:p>
       </dsp:txBody>
       <dsp:txXfrm>
-        <a:off x="3996486" y="1710820"/>
+        <a:off x="3996486" y="1711087"/>
         <a:ext cx="568918" cy="371572"/>
       </dsp:txXfrm>
     </dsp:sp>
@@ -8480,7 +7834,7 @@
       </dsp:nvSpPr>
       <dsp:spPr>
         <a:xfrm>
-          <a:off x="4280945" y="1541383"/>
+          <a:off x="4280945" y="1541650"/>
           <a:ext cx="769649" cy="157876"/>
         </a:xfrm>
         <a:custGeom>
@@ -8542,7 +7896,7 @@
       </dsp:nvSpPr>
       <dsp:spPr>
         <a:xfrm>
-          <a:off x="4754576" y="1699260"/>
+          <a:off x="4754576" y="1699527"/>
           <a:ext cx="592038" cy="394692"/>
         </a:xfrm>
         <a:prstGeom prst="roundRect">
@@ -8611,7 +7965,7 @@
         </a:p>
       </dsp:txBody>
       <dsp:txXfrm>
-        <a:off x="4766136" y="1710820"/>
+        <a:off x="4766136" y="1711087"/>
         <a:ext cx="568918" cy="371572"/>
       </dsp:txXfrm>
     </dsp:sp>
@@ -8622,7 +7976,7 @@
       </dsp:nvSpPr>
       <dsp:spPr>
         <a:xfrm>
-          <a:off x="4665770" y="988814"/>
+          <a:off x="4665770" y="989081"/>
           <a:ext cx="384824" cy="157876"/>
         </a:xfrm>
         <a:custGeom>
@@ -8684,7 +8038,7 @@
       </dsp:nvSpPr>
       <dsp:spPr>
         <a:xfrm>
-          <a:off x="4754576" y="1146690"/>
+          <a:off x="4754576" y="1146957"/>
           <a:ext cx="592038" cy="394692"/>
         </a:xfrm>
         <a:prstGeom prst="roundRect">
@@ -8753,7 +8107,7 @@
         </a:p>
       </dsp:txBody>
       <dsp:txXfrm>
-        <a:off x="4766136" y="1158250"/>
+        <a:off x="4766136" y="1158517"/>
         <a:ext cx="568918" cy="371572"/>
       </dsp:txXfrm>
     </dsp:sp>

</xml_diff>

<commit_message>
Correction de quelques parties du fichier
</commit_message>
<xml_diff>
--- a/conception/cahier_conception.docx
+++ b/conception/cahier_conception.docx
@@ -158,7 +158,7 @@
         </w:numPr>
       </w:pPr>
       <w:r>
-        <w:t>Difficulté voir impossibilité de réaliser des bilans de ventes quotidiens par le boutiquiers</w:t>
+        <w:t>Difficulté voir impossibilité de réaliser des bilans de ventes quotidiens par le boutiquier</w:t>
       </w:r>
     </w:p>
     <w:p>
@@ -444,10 +444,7 @@
         <w:t>s</w:t>
       </w:r>
       <w:r>
-        <w:t xml:space="preserve"> de commande de produits</w:t>
-      </w:r>
-      <w:r>
-        <w:t xml:space="preserve"> pour un magasin</w:t>
+        <w:t xml:space="preserve"> de commande de produits pour un magasin</w:t>
       </w:r>
     </w:p>
     <w:p>

</xml_diff>

<commit_message>
Elaboration du diagramme des classes avec drawio
</commit_message>
<xml_diff>
--- a/conception/cahier_conception.docx
+++ b/conception/cahier_conception.docx
@@ -23,7 +23,15 @@
         <w:jc w:val="both"/>
       </w:pPr>
       <w:r>
-        <w:t xml:space="preserve">« Nom de l’entreprise » est une entreprise située à « Localisation » spécialisée dans la vente des boissons et eaux en gros ou en détails qu’elle commande au près des grands fournisseurs de la ville (à l’instar de SOBRAGA). </w:t>
+        <w:t xml:space="preserve">« Nom de l’entreprise » est une entreprise située à « Localisation » spécialisée dans la vente des boissons et eaux en gros ou en détails qu’elle commande </w:t>
+      </w:r>
+      <w:proofErr w:type="spellStart"/>
+      <w:r>
+        <w:t>au près</w:t>
+      </w:r>
+      <w:proofErr w:type="spellEnd"/>
+      <w:r>
+        <w:t xml:space="preserve"> des grands fournisseurs de la ville (à l’instar de SOBRAGA). </w:t>
       </w:r>
     </w:p>
     <w:p>
@@ -158,7 +166,15 @@
         </w:numPr>
       </w:pPr>
       <w:r>
-        <w:t>Difficulté voir impossibilité de réaliser des bilans de ventes quotidiens par le boutiquier</w:t>
+        <w:t xml:space="preserve">Difficulté </w:t>
+      </w:r>
+      <w:proofErr w:type="gramStart"/>
+      <w:r>
+        <w:t>voir</w:t>
+      </w:r>
+      <w:proofErr w:type="gramEnd"/>
+      <w:r>
+        <w:t xml:space="preserve"> impossibilité de réaliser des bilans de ventes quotidiens par le boutiquier</w:t>
       </w:r>
     </w:p>
     <w:p>
@@ -183,7 +199,15 @@
     </w:p>
     <w:p>
       <w:r>
-        <w:t>Pour éviter des pertes d’argent et faciliter le travail des employés, nous allons développer une application web  et le mettre à leur disposition.</w:t>
+        <w:t xml:space="preserve">Pour éviter des pertes d’argent et faciliter le travail des employés, nous allons développer une application </w:t>
+      </w:r>
+      <w:proofErr w:type="gramStart"/>
+      <w:r>
+        <w:t>web  et</w:t>
+      </w:r>
+      <w:proofErr w:type="gramEnd"/>
+      <w:r>
+        <w:t xml:space="preserve"> le mettre à leur disposition.</w:t>
       </w:r>
     </w:p>
     <w:p>
@@ -417,7 +441,15 @@
         </w:numPr>
       </w:pPr>
       <w:r>
-        <w:t>Supprimer un produit du catalogue (Au cas ou le produit n’a jamais été commandé par l’entreprise)</w:t>
+        <w:t xml:space="preserve">Supprimer un produit du catalogue (Au cas </w:t>
+      </w:r>
+      <w:proofErr w:type="spellStart"/>
+      <w:r>
+        <w:t>ou</w:t>
+      </w:r>
+      <w:proofErr w:type="spellEnd"/>
+      <w:r>
+        <w:t xml:space="preserve"> le produit n’a jamais été commandé par l’entreprise)</w:t>
       </w:r>
     </w:p>
     <w:p>
@@ -2143,7 +2175,23 @@
           <w:b/>
           <w:bCs/>
         </w:rPr>
-        <w:t xml:space="preserve"> utilisateur « enum »</w:t>
+        <w:t xml:space="preserve"> utilisateur « </w:t>
+      </w:r>
+      <w:proofErr w:type="spellStart"/>
+      <w:r>
+        <w:rPr>
+          <w:b/>
+          <w:bCs/>
+        </w:rPr>
+        <w:t>enum</w:t>
+      </w:r>
+      <w:proofErr w:type="spellEnd"/>
+      <w:r>
+        <w:rPr>
+          <w:b/>
+          <w:bCs/>
+        </w:rPr>
+        <w:t> »</w:t>
       </w:r>
       <w:r>
         <w:t> : représente l’état du compte d’un utilisateur</w:t>
@@ -2169,26 +2217,58 @@
           <w:b/>
           <w:bCs/>
         </w:rPr>
-        <w:t xml:space="preserve"> « enum »</w:t>
-      </w:r>
-      <w:r>
-        <w:t> : Représente le poste occupé par l’utilisateur dans l’entreprise</w:t>
-      </w:r>
-    </w:p>
-    <w:p>
-      <w:pPr>
-        <w:pStyle w:val="Paragraphedeliste"/>
-        <w:numPr>
-          <w:ilvl w:val="0"/>
-          <w:numId w:val="7"/>
-        </w:numPr>
-      </w:pPr>
+        <w:t xml:space="preserve"> « </w:t>
+      </w:r>
+      <w:proofErr w:type="spellStart"/>
       <w:r>
         <w:rPr>
           <w:b/>
           <w:bCs/>
         </w:rPr>
-        <w:t>Privilège « enum » </w:t>
+        <w:t>enum</w:t>
+      </w:r>
+      <w:proofErr w:type="spellEnd"/>
+      <w:r>
+        <w:rPr>
+          <w:b/>
+          <w:bCs/>
+        </w:rPr>
+        <w:t> »</w:t>
+      </w:r>
+      <w:r>
+        <w:t> : Représente le poste occupé par l’utilisateur dans l’entreprise</w:t>
+      </w:r>
+    </w:p>
+    <w:p>
+      <w:pPr>
+        <w:pStyle w:val="Paragraphedeliste"/>
+        <w:numPr>
+          <w:ilvl w:val="0"/>
+          <w:numId w:val="7"/>
+        </w:numPr>
+      </w:pPr>
+      <w:r>
+        <w:rPr>
+          <w:b/>
+          <w:bCs/>
+        </w:rPr>
+        <w:t>Privilège « </w:t>
+      </w:r>
+      <w:proofErr w:type="spellStart"/>
+      <w:r>
+        <w:rPr>
+          <w:b/>
+          <w:bCs/>
+        </w:rPr>
+        <w:t>enum</w:t>
+      </w:r>
+      <w:proofErr w:type="spellEnd"/>
+      <w:r>
+        <w:rPr>
+          <w:b/>
+          <w:bCs/>
+        </w:rPr>
+        <w:t> » </w:t>
       </w:r>
       <w:r>
         <w:t>:</w:t>
@@ -2422,7 +2502,23 @@
           <w:b/>
           <w:bCs/>
         </w:rPr>
-        <w:t>Etat d’une vente « enum » </w:t>
+        <w:t>Etat d’une vente « </w:t>
+      </w:r>
+      <w:proofErr w:type="spellStart"/>
+      <w:r>
+        <w:rPr>
+          <w:b/>
+          <w:bCs/>
+        </w:rPr>
+        <w:t>enum</w:t>
+      </w:r>
+      <w:proofErr w:type="spellEnd"/>
+      <w:r>
+        <w:rPr>
+          <w:b/>
+          <w:bCs/>
+        </w:rPr>
+        <w:t> » </w:t>
       </w:r>
       <w:r>
         <w:t>:</w:t>
@@ -2464,26 +2560,58 @@
           <w:bCs/>
         </w:rPr>
         <w:lastRenderedPageBreak/>
-        <w:t xml:space="preserve">Type d’approvisionnement « enum » : </w:t>
-      </w:r>
-      <w:r>
-        <w:t>représente le type d’un approvisionnement</w:t>
-      </w:r>
-    </w:p>
-    <w:p>
-      <w:pPr>
-        <w:pStyle w:val="Paragraphedeliste"/>
-        <w:numPr>
-          <w:ilvl w:val="0"/>
-          <w:numId w:val="7"/>
-        </w:numPr>
-      </w:pPr>
+        <w:t>Type d’approvisionnement « </w:t>
+      </w:r>
+      <w:proofErr w:type="spellStart"/>
       <w:r>
         <w:rPr>
           <w:b/>
           <w:bCs/>
         </w:rPr>
-        <w:t xml:space="preserve">Etat d’un approvisionnement « enum » : </w:t>
+        <w:t>enum</w:t>
+      </w:r>
+      <w:proofErr w:type="spellEnd"/>
+      <w:r>
+        <w:rPr>
+          <w:b/>
+          <w:bCs/>
+        </w:rPr>
+        <w:t xml:space="preserve"> » : </w:t>
+      </w:r>
+      <w:r>
+        <w:t>représente le type d’un approvisionnement</w:t>
+      </w:r>
+    </w:p>
+    <w:p>
+      <w:pPr>
+        <w:pStyle w:val="Paragraphedeliste"/>
+        <w:numPr>
+          <w:ilvl w:val="0"/>
+          <w:numId w:val="7"/>
+        </w:numPr>
+      </w:pPr>
+      <w:r>
+        <w:rPr>
+          <w:b/>
+          <w:bCs/>
+        </w:rPr>
+        <w:t>Etat d’un approvisionnement « </w:t>
+      </w:r>
+      <w:proofErr w:type="spellStart"/>
+      <w:r>
+        <w:rPr>
+          <w:b/>
+          <w:bCs/>
+        </w:rPr>
+        <w:t>enum</w:t>
+      </w:r>
+      <w:proofErr w:type="spellEnd"/>
+      <w:r>
+        <w:rPr>
+          <w:b/>
+          <w:bCs/>
+        </w:rPr>
+        <w:t xml:space="preserve"> » : </w:t>
       </w:r>
       <w:r>
         <w:t>représente l’état d’un approvisionnement</w:t>
@@ -2528,7 +2656,23 @@
           <w:b/>
           <w:bCs/>
         </w:rPr>
-        <w:t>Type de structure « enum » </w:t>
+        <w:t>Type de structure « </w:t>
+      </w:r>
+      <w:proofErr w:type="spellStart"/>
+      <w:r>
+        <w:rPr>
+          <w:b/>
+          <w:bCs/>
+        </w:rPr>
+        <w:t>enum</w:t>
+      </w:r>
+      <w:proofErr w:type="spellEnd"/>
+      <w:r>
+        <w:rPr>
+          <w:b/>
+          <w:bCs/>
+        </w:rPr>
+        <w:t> » </w:t>
       </w:r>
       <w:r>
         <w:t>:</w:t>
@@ -2557,7 +2701,23 @@
           <w:b/>
           <w:bCs/>
         </w:rPr>
-        <w:t xml:space="preserve"> « enum »</w:t>
+        <w:t xml:space="preserve"> « </w:t>
+      </w:r>
+      <w:proofErr w:type="spellStart"/>
+      <w:r>
+        <w:rPr>
+          <w:b/>
+          <w:bCs/>
+        </w:rPr>
+        <w:t>enum</w:t>
+      </w:r>
+      <w:proofErr w:type="spellEnd"/>
+      <w:r>
+        <w:rPr>
+          <w:b/>
+          <w:bCs/>
+        </w:rPr>
+        <w:t> »</w:t>
       </w:r>
       <w:r>
         <w:rPr>
@@ -2626,7 +2786,55 @@
       </w:r>
     </w:p>
     <w:p/>
-    <w:p/>
+    <w:p>
+      <w:r>
+        <w:rPr>
+          <w:noProof/>
+        </w:rPr>
+        <w:lastRenderedPageBreak/>
+        <w:drawing>
+          <wp:inline distT="0" distB="0" distL="0" distR="0" wp14:anchorId="21A7F91C" wp14:editId="1DCA8D3B">
+            <wp:extent cx="5760720" cy="7959725"/>
+            <wp:effectExtent l="0" t="0" r="0" b="3175"/>
+            <wp:docPr id="2124785231" name="Image 1"/>
+            <wp:cNvGraphicFramePr>
+              <a:graphicFrameLocks xmlns:a="http://schemas.openxmlformats.org/drawingml/2006/main" noChangeAspect="1"/>
+            </wp:cNvGraphicFramePr>
+            <a:graphic xmlns:a="http://schemas.openxmlformats.org/drawingml/2006/main">
+              <a:graphicData uri="http://schemas.openxmlformats.org/drawingml/2006/picture">
+                <pic:pic xmlns:pic="http://schemas.openxmlformats.org/drawingml/2006/picture">
+                  <pic:nvPicPr>
+                    <pic:cNvPr id="2124785231" name="Image 2124785231"/>
+                    <pic:cNvPicPr/>
+                  </pic:nvPicPr>
+                  <pic:blipFill>
+                    <a:blip r:embed="rId10">
+                      <a:extLst>
+                        <a:ext uri="{28A0092B-C50C-407E-A947-70E740481C1C}">
+                          <a14:useLocalDpi xmlns:a14="http://schemas.microsoft.com/office/drawing/2010/main" val="0"/>
+                        </a:ext>
+                      </a:extLst>
+                    </a:blip>
+                    <a:stretch>
+                      <a:fillRect/>
+                    </a:stretch>
+                  </pic:blipFill>
+                  <pic:spPr>
+                    <a:xfrm>
+                      <a:off x="0" y="0"/>
+                      <a:ext cx="5760720" cy="7959725"/>
+                    </a:xfrm>
+                    <a:prstGeom prst="rect">
+                      <a:avLst/>
+                    </a:prstGeom>
+                  </pic:spPr>
+                </pic:pic>
+              </a:graphicData>
+            </a:graphic>
+          </wp:inline>
+        </w:drawing>
+      </w:r>
+    </w:p>
     <w:p/>
     <w:p/>
     <w:p/>

</xml_diff>